<commit_message>
#64 CSES INFC Documentation
</commit_message>
<xml_diff>
--- a/Logic Maps/CSES-INFC Project One Page.docx
+++ b/Logic Maps/CSES-INFC Project One Page.docx
@@ -48,75 +48,69 @@
       </w:r>
       <w:r>
         <w:rPr>
-          <w:rFonts w:cstheme="minorHAnsi"/>
-          <w:sz w:val="24"/>
-          <w:szCs w:val="24"/>
-        </w:rPr>
-        <w:t xml:space="preserve">: A script that will confirm case information, update MAXIS panels both STAT and INFC, and case note actions taken. The script will </w:t>
-      </w:r>
-      <w:r>
-        <w:rPr>
-          <w:rFonts w:cstheme="minorHAnsi"/>
-          <w:sz w:val="24"/>
-          <w:szCs w:val="24"/>
-        </w:rPr>
-        <w:t xml:space="preserve">consist </w:t>
-      </w:r>
-      <w:r>
-        <w:rPr>
-          <w:rFonts w:cstheme="minorHAnsi"/>
-          <w:sz w:val="24"/>
-          <w:szCs w:val="24"/>
-        </w:rPr>
-        <w:t>of two components</w:t>
-      </w:r>
-      <w:r>
-        <w:rPr>
-          <w:rFonts w:cstheme="minorHAnsi"/>
-          <w:sz w:val="24"/>
-          <w:szCs w:val="24"/>
-        </w:rPr>
-        <w:t>;</w:t>
-      </w:r>
-      <w:r>
-        <w:rPr>
-          <w:rFonts w:cstheme="minorHAnsi"/>
-          <w:sz w:val="24"/>
-          <w:szCs w:val="24"/>
-        </w:rPr>
-        <w:t xml:space="preserve"> one that will operate at approval</w:t>
-      </w:r>
-      <w:r>
-        <w:rPr>
-          <w:rFonts w:cstheme="minorHAnsi"/>
-          <w:sz w:val="24"/>
-          <w:szCs w:val="24"/>
-        </w:rPr>
-        <w:t>,</w:t>
-      </w:r>
-      <w:r>
-        <w:rPr>
-          <w:rFonts w:cstheme="minorHAnsi"/>
-          <w:sz w:val="24"/>
-          <w:szCs w:val="24"/>
-        </w:rPr>
-        <w:t xml:space="preserve"> and one that </w:t>
-      </w:r>
-      <w:r>
-        <w:rPr>
-          <w:rFonts w:cstheme="minorHAnsi"/>
-          <w:sz w:val="24"/>
-          <w:szCs w:val="24"/>
-        </w:rPr>
-        <w:t xml:space="preserve">will </w:t>
-      </w:r>
-      <w:r>
-        <w:rPr>
-          <w:rFonts w:cstheme="minorHAnsi"/>
-          <w:sz w:val="24"/>
-          <w:szCs w:val="24"/>
-        </w:rPr>
-        <w:t xml:space="preserve">be run as a DAIL scrubber. </w:t>
+          <w:sz w:val="24"/>
+        </w:rPr>
+        <w:t xml:space="preserve">: A script that will </w:t>
+      </w:r>
+      <w:r>
+        <w:rPr>
+          <w:rFonts w:cstheme="minorHAnsi"/>
+          <w:sz w:val="24"/>
+          <w:szCs w:val="24"/>
+        </w:rPr>
+        <w:t>update the PRISM</w:t>
+      </w:r>
+      <w:r>
+        <w:rPr>
+          <w:rFonts w:cstheme="minorHAnsi"/>
+          <w:sz w:val="24"/>
+          <w:szCs w:val="24"/>
+        </w:rPr>
+        <w:t xml:space="preserve"> </w:t>
+      </w:r>
+      <w:r>
+        <w:rPr>
+          <w:rFonts w:cstheme="minorHAnsi"/>
+          <w:sz w:val="24"/>
+          <w:szCs w:val="24"/>
+        </w:rPr>
+        <w:t>Child Support</w:t>
+      </w:r>
+      <w:r>
+        <w:rPr>
+          <w:rFonts w:cstheme="minorHAnsi"/>
+          <w:sz w:val="24"/>
+          <w:szCs w:val="24"/>
+        </w:rPr>
+        <w:t xml:space="preserve"> Interface by reading from the Absent Parent </w:t>
+      </w:r>
+      <w:r>
+        <w:rPr>
+          <w:rFonts w:cstheme="minorHAnsi"/>
+          <w:sz w:val="24"/>
+          <w:szCs w:val="24"/>
+        </w:rPr>
+        <w:t>p</w:t>
+      </w:r>
+      <w:r>
+        <w:rPr>
+          <w:rFonts w:cstheme="minorHAnsi"/>
+          <w:sz w:val="24"/>
+          <w:szCs w:val="24"/>
+        </w:rPr>
+        <w:t>anel</w:t>
+      </w:r>
+      <w:r>
+        <w:rPr>
+          <w:sz w:val="24"/>
+        </w:rPr>
+        <w:t xml:space="preserve"> case information. The script will consist of two components; one that will operate at approval, and one that will be run as a DAIL scrubber</w:t>
+      </w:r>
+      <w:r>
+        <w:rPr>
+          <w:sz w:val="24"/>
+        </w:rPr>
+        <w:t xml:space="preserve">, clearing the interface after the case has acted on. </w:t>
       </w:r>
     </w:p>
     <w:p>
@@ -150,7 +144,23 @@
           <w:sz w:val="24"/>
           <w:szCs w:val="24"/>
         </w:rPr>
-        <w:t>An MFIP case with a</w:t>
+        <w:t xml:space="preserve">An </w:t>
+      </w:r>
+      <w:r>
+        <w:rPr>
+          <w:rFonts w:cstheme="minorHAnsi"/>
+          <w:sz w:val="24"/>
+          <w:szCs w:val="24"/>
+        </w:rPr>
+        <w:t xml:space="preserve">approved </w:t>
+      </w:r>
+      <w:r>
+        <w:rPr>
+          <w:rFonts w:cstheme="minorHAnsi"/>
+          <w:sz w:val="24"/>
+          <w:szCs w:val="24"/>
+        </w:rPr>
+        <w:t xml:space="preserve">MFIP case with </w:t>
       </w:r>
       <w:r>
         <w:rPr>
@@ -159,7 +169,7 @@
           <w:sz w:val="24"/>
           <w:szCs w:val="24"/>
         </w:rPr>
-        <w:t xml:space="preserve">n </w:t>
+        <w:t>accurate ABPS panel</w:t>
       </w:r>
       <w:r>
         <w:rPr>
@@ -168,7 +178,16 @@
           <w:sz w:val="24"/>
           <w:szCs w:val="24"/>
         </w:rPr>
-        <w:t>accurate ABPS panel must exist prior to running the script for the update to work and the user must be in production.</w:t>
+        <w:t>(s)</w:t>
+      </w:r>
+      <w:r>
+        <w:rPr>
+          <w:rFonts w:cstheme="minorHAnsi"/>
+          <w:color w:val="000000"/>
+          <w:sz w:val="24"/>
+          <w:szCs w:val="24"/>
+        </w:rPr>
+        <w:t xml:space="preserve"> must exist prior to running the script and the user must be in production.</w:t>
       </w:r>
     </w:p>
     <w:p>
@@ -283,6 +302,53 @@
     </w:p>
     <w:p>
       <w:pPr>
+        <w:pStyle w:val="Heading2"/>
+        <w:rPr>
+          <w:rFonts w:asciiTheme="minorHAnsi" w:hAnsiTheme="minorHAnsi" w:cstheme="minorHAnsi"/>
+          <w:color w:val="auto"/>
+          <w:sz w:val="24"/>
+          <w:szCs w:val="24"/>
+        </w:rPr>
+      </w:pPr>
+      <w:r>
+        <w:rPr>
+          <w:rFonts w:asciiTheme="minorHAnsi" w:hAnsiTheme="minorHAnsi" w:cstheme="minorHAnsi"/>
+          <w:color w:val="auto"/>
+          <w:sz w:val="24"/>
+          <w:szCs w:val="24"/>
+        </w:rPr>
+        <w:t xml:space="preserve">Per </w:t>
+      </w:r>
+      <w:r>
+        <w:rPr>
+          <w:rFonts w:asciiTheme="minorHAnsi" w:hAnsiTheme="minorHAnsi" w:cstheme="minorHAnsi"/>
+          <w:color w:val="auto"/>
+          <w:sz w:val="24"/>
+          <w:szCs w:val="24"/>
+        </w:rPr>
+        <w:t>POLI/TEMP</w:t>
+      </w:r>
+      <w:r>
+        <w:rPr>
+          <w:rFonts w:asciiTheme="minorHAnsi" w:hAnsiTheme="minorHAnsi" w:cstheme="minorHAnsi"/>
+          <w:color w:val="auto"/>
+          <w:sz w:val="24"/>
+          <w:szCs w:val="24"/>
+        </w:rPr>
+        <w:t xml:space="preserve"> </w:t>
+      </w:r>
+      <w:r>
+        <w:rPr>
+          <w:rFonts w:asciiTheme="minorHAnsi" w:hAnsiTheme="minorHAnsi" w:cstheme="minorHAnsi"/>
+          <w:color w:val="auto"/>
+          <w:sz w:val="24"/>
+          <w:szCs w:val="24"/>
+        </w:rPr>
+        <w:t xml:space="preserve">TE02.12.07 - MAXIS-CSES AUTOMATED INTERFACE (PART 1)  </w:t>
+      </w:r>
+    </w:p>
+    <w:p>
+      <w:pPr>
         <w:pStyle w:val="NoSpacing"/>
         <w:rPr>
           <w:rFonts w:cstheme="minorHAnsi"/>
@@ -296,7 +362,87 @@
           <w:sz w:val="24"/>
           <w:szCs w:val="24"/>
         </w:rPr>
-        <w:t>This message occurs when a new ABPS panel has been added to a case and MFIP benefits have been approved prior to INFC/CSIA-B-C-D panels being completed.</w:t>
+        <w:t>This message occurs when a new ABPS panel has been added to a case and MFIP benefits have been approved prior to</w:t>
+      </w:r>
+      <w:r>
+        <w:rPr>
+          <w:rFonts w:cstheme="minorHAnsi"/>
+          <w:sz w:val="24"/>
+          <w:szCs w:val="24"/>
+        </w:rPr>
+        <w:t xml:space="preserve"> </w:t>
+      </w:r>
+      <w:r>
+        <w:rPr>
+          <w:rFonts w:cstheme="minorHAnsi"/>
+          <w:sz w:val="24"/>
+          <w:szCs w:val="24"/>
+        </w:rPr>
+        <w:t>INFC (</w:t>
+      </w:r>
+      <w:r>
+        <w:rPr>
+          <w:rFonts w:cstheme="minorHAnsi"/>
+          <w:sz w:val="24"/>
+          <w:szCs w:val="24"/>
+        </w:rPr>
+        <w:t>Interface) panels</w:t>
+      </w:r>
+      <w:r>
+        <w:rPr>
+          <w:rFonts w:cstheme="minorHAnsi"/>
+          <w:sz w:val="24"/>
+          <w:szCs w:val="24"/>
+        </w:rPr>
+        <w:t xml:space="preserve"> being completed.</w:t>
+      </w:r>
+      <w:r>
+        <w:rPr>
+          <w:rFonts w:cstheme="minorHAnsi"/>
+          <w:sz w:val="24"/>
+          <w:szCs w:val="24"/>
+        </w:rPr>
+        <w:t xml:space="preserve"> </w:t>
+      </w:r>
+      <w:r>
+        <w:rPr>
+          <w:rFonts w:cstheme="minorHAnsi"/>
+          <w:sz w:val="24"/>
+          <w:szCs w:val="24"/>
+        </w:rPr>
+        <w:t>The worker records the status of the Absent (non-custodial) Parent of the children in the household</w:t>
+      </w:r>
+      <w:r>
+        <w:rPr>
+          <w:rFonts w:cstheme="minorHAnsi"/>
+          <w:sz w:val="24"/>
+          <w:szCs w:val="24"/>
+        </w:rPr>
+        <w:t xml:space="preserve"> on STAT/ABPS</w:t>
+      </w:r>
+      <w:r>
+        <w:rPr>
+          <w:rFonts w:cstheme="minorHAnsi"/>
+          <w:sz w:val="24"/>
+          <w:szCs w:val="24"/>
+        </w:rPr>
+        <w:t>.  Other data on this panel includes support cooperation and good cause information. Information entered on this panel is used to determine MFIP and Health Care eligibility.  Additional information about the Absent Parent, if required, should be entered in the INFC</w:t>
+      </w:r>
+      <w:r>
+        <w:rPr>
+          <w:rFonts w:cstheme="minorHAnsi"/>
+          <w:sz w:val="24"/>
+          <w:szCs w:val="24"/>
+        </w:rPr>
+        <w:t xml:space="preserve"> </w:t>
+      </w:r>
+      <w:r>
+        <w:rPr>
+          <w:rFonts w:cstheme="minorHAnsi"/>
+          <w:sz w:val="24"/>
+          <w:szCs w:val="24"/>
+        </w:rPr>
+        <w:t xml:space="preserve">function of the Child Support (CSI) panels.  </w:t>
       </w:r>
     </w:p>
     <w:p>
@@ -314,7 +460,79 @@
           <w:sz w:val="24"/>
           <w:szCs w:val="24"/>
         </w:rPr>
-        <w:t xml:space="preserve">Action needed/Time frame: Complete the INFC series of panels immediately in order to prevent PRISM from establishing duplicate IV-D cases. </w:t>
+        <w:t xml:space="preserve">Action needed/Time frame: Complete the </w:t>
+      </w:r>
+      <w:r>
+        <w:rPr>
+          <w:rFonts w:cstheme="minorHAnsi"/>
+          <w:sz w:val="24"/>
+          <w:szCs w:val="24"/>
+        </w:rPr>
+        <w:t>INFC/CSIA-B-C-D</w:t>
+      </w:r>
+      <w:r>
+        <w:rPr>
+          <w:rFonts w:cstheme="minorHAnsi"/>
+          <w:sz w:val="24"/>
+          <w:szCs w:val="24"/>
+        </w:rPr>
+        <w:t xml:space="preserve"> series of panels immediately </w:t>
+      </w:r>
+      <w:r>
+        <w:rPr>
+          <w:rFonts w:cstheme="minorHAnsi"/>
+          <w:sz w:val="24"/>
+          <w:szCs w:val="24"/>
+        </w:rPr>
+        <w:t>to</w:t>
+      </w:r>
+      <w:r>
+        <w:rPr>
+          <w:rFonts w:cstheme="minorHAnsi"/>
+          <w:sz w:val="24"/>
+          <w:szCs w:val="24"/>
+        </w:rPr>
+        <w:t xml:space="preserve"> prevent PRISM from establishing duplicate IV-D cases. </w:t>
+      </w:r>
+      <w:r>
+        <w:rPr>
+          <w:rFonts w:cstheme="minorHAnsi"/>
+          <w:sz w:val="24"/>
+          <w:szCs w:val="24"/>
+        </w:rPr>
+        <w:t>The A, B, C, D indicate the order</w:t>
+      </w:r>
+      <w:r>
+        <w:rPr>
+          <w:rFonts w:cstheme="minorHAnsi"/>
+          <w:sz w:val="24"/>
+          <w:szCs w:val="24"/>
+        </w:rPr>
+        <w:t xml:space="preserve"> of the </w:t>
+      </w:r>
+      <w:r>
+        <w:rPr>
+          <w:rFonts w:cstheme="minorHAnsi"/>
+          <w:sz w:val="24"/>
+          <w:szCs w:val="24"/>
+        </w:rPr>
+        <w:t xml:space="preserve">Child Support </w:t>
+      </w:r>
+      <w:r>
+        <w:rPr>
+          <w:rFonts w:cstheme="minorHAnsi"/>
+          <w:sz w:val="24"/>
+          <w:szCs w:val="24"/>
+        </w:rPr>
+        <w:t>panels.</w:t>
+      </w:r>
+      <w:r>
+        <w:rPr>
+          <w:rFonts w:cstheme="minorHAnsi"/>
+          <w:sz w:val="24"/>
+          <w:szCs w:val="24"/>
+        </w:rPr>
+        <w:t xml:space="preserve"> </w:t>
       </w:r>
     </w:p>
     <w:p>
@@ -469,14 +687,17 @@
           <w:szCs w:val="24"/>
         </w:rPr>
       </w:pPr>
-      <w:r>
-        <w:rPr>
-          <w:rFonts w:cstheme="minorHAnsi"/>
-          <w:sz w:val="24"/>
-          <w:szCs w:val="24"/>
-        </w:rPr>
-        <w:t>0010.03 - VERIFICATION - COOPERATION AND CONSENT</w:t>
-      </w:r>
+      <w:hyperlink r:id="rId7" w:history="1">
+        <w:r>
+          <w:rPr>
+            <w:rStyle w:val="Hyperlink"/>
+            <w:rFonts w:cstheme="minorHAnsi"/>
+            <w:sz w:val="24"/>
+            <w:szCs w:val="24"/>
+          </w:rPr>
+          <w:t>0010.03 - VERIFICATION - COOPERATION AND CONSENT</w:t>
+        </w:r>
+      </w:hyperlink>
     </w:p>
     <w:p>
       <w:pPr>
@@ -526,14 +747,17 @@
           <w:szCs w:val="24"/>
         </w:rPr>
       </w:pPr>
-      <w:r>
-        <w:rPr>
-          <w:rFonts w:cstheme="minorHAnsi"/>
-          <w:sz w:val="24"/>
-          <w:szCs w:val="24"/>
-        </w:rPr>
-        <w:t>0017.03 - AVAILABLE OR UNAVAILABLE INCOME</w:t>
-      </w:r>
+      <w:hyperlink r:id="rId8" w:history="1">
+        <w:r>
+          <w:rPr>
+            <w:rStyle w:val="Hyperlink"/>
+            <w:rFonts w:cstheme="minorHAnsi"/>
+            <w:sz w:val="24"/>
+            <w:szCs w:val="24"/>
+          </w:rPr>
+          <w:t>0017.03 - AVAILABLE OR UNAVAILABLE INCOME</w:t>
+        </w:r>
+      </w:hyperlink>
     </w:p>
     <w:p>
       <w:pPr>
@@ -564,14 +788,17 @@
           <w:szCs w:val="24"/>
         </w:rPr>
       </w:pPr>
-      <w:r>
-        <w:rPr>
-          <w:rFonts w:cstheme="minorHAnsi"/>
-          <w:sz w:val="24"/>
-          <w:szCs w:val="24"/>
-        </w:rPr>
-        <w:t>0012.21.03 - SUPPORT FROM NON-CUSTODIAL PARENTS</w:t>
-      </w:r>
+      <w:hyperlink r:id="rId9" w:history="1">
+        <w:r>
+          <w:rPr>
+            <w:rStyle w:val="Hyperlink"/>
+            <w:rFonts w:cstheme="minorHAnsi"/>
+            <w:sz w:val="24"/>
+            <w:szCs w:val="24"/>
+          </w:rPr>
+          <w:t>0012.21.03 - SUPPORT FROM NON-CUSTODIAL PARENTS</w:t>
+        </w:r>
+      </w:hyperlink>
     </w:p>
     <w:p>
       <w:pPr>
@@ -589,7 +816,36 @@
           <w:sz w:val="24"/>
           <w:szCs w:val="24"/>
         </w:rPr>
+        <w:lastRenderedPageBreak/>
         <w:t>If the caregiver or pregnant woman fails to complete or return the Referral to Support and Collections (DHS-3163B) (PDF) form, do not treat it as IV-D non-cooperation or as an incomplete application; that is, do not delay or deny the application. The client has met the requirements of assigning rights to support by signing the CAF.</w:t>
+      </w:r>
+    </w:p>
+    <w:p>
+      <w:pPr>
+        <w:pStyle w:val="NoSpacing"/>
+        <w:ind w:firstLine="720"/>
+        <w:rPr>
+          <w:rFonts w:cstheme="minorHAnsi"/>
+          <w:sz w:val="24"/>
+          <w:szCs w:val="24"/>
+        </w:rPr>
+      </w:pPr>
+      <w:hyperlink r:id="rId10" w:history="1">
+        <w:r>
+          <w:rPr>
+            <w:rStyle w:val="Hyperlink"/>
+            <w:sz w:val="24"/>
+            <w:szCs w:val="24"/>
+          </w:rPr>
+          <w:t>0008.06.06 – ADDING A PERSON TO THE UNIT - CASH</w:t>
+        </w:r>
+      </w:hyperlink>
+      <w:r>
+        <w:rPr>
+          <w:sz w:val="24"/>
+          <w:szCs w:val="24"/>
+        </w:rPr>
+        <w:t xml:space="preserve"> </w:t>
       </w:r>
     </w:p>
     <w:p>
@@ -602,14 +858,17 @@
           <w:szCs w:val="24"/>
         </w:rPr>
       </w:pPr>
-      <w:r>
-        <w:rPr>
-          <w:rFonts w:cstheme="minorHAnsi"/>
-          <w:sz w:val="24"/>
-          <w:szCs w:val="24"/>
-        </w:rPr>
-        <w:t>0017.15.03 - CHILD AND SPOUSAL SUPPORT INCOME</w:t>
-      </w:r>
+      <w:hyperlink r:id="rId11" w:history="1">
+        <w:r>
+          <w:rPr>
+            <w:rStyle w:val="Hyperlink"/>
+            <w:rFonts w:cstheme="minorHAnsi"/>
+            <w:sz w:val="24"/>
+            <w:szCs w:val="24"/>
+          </w:rPr>
+          <w:t>0017.15.03 - CHILD AND SPOUSAL SUPPORT INCOME</w:t>
+        </w:r>
+      </w:hyperlink>
     </w:p>
     <w:p>
       <w:pPr>
@@ -621,14 +880,17 @@
           <w:szCs w:val="24"/>
         </w:rPr>
       </w:pPr>
-      <w:r>
-        <w:rPr>
-          <w:rFonts w:cstheme="minorHAnsi"/>
-          <w:sz w:val="24"/>
-          <w:szCs w:val="24"/>
-        </w:rPr>
-        <w:t>0012.21.06 - CHILD SUPPORT GOOD CAUSE EXEMPTIONS</w:t>
-      </w:r>
+      <w:hyperlink r:id="rId12" w:history="1">
+        <w:r>
+          <w:rPr>
+            <w:rStyle w:val="Hyperlink"/>
+            <w:rFonts w:cstheme="minorHAnsi"/>
+            <w:sz w:val="24"/>
+            <w:szCs w:val="24"/>
+          </w:rPr>
+          <w:t>0012.21.06 - CHILD SUPPORT GOOD CAUSE EXEMPTIONS</w:t>
+        </w:r>
+      </w:hyperlink>
     </w:p>
     <w:p>
       <w:pPr>
@@ -640,14 +902,17 @@
           <w:szCs w:val="24"/>
         </w:rPr>
       </w:pPr>
-      <w:r>
-        <w:rPr>
-          <w:rFonts w:cstheme="minorHAnsi"/>
-          <w:sz w:val="24"/>
-          <w:szCs w:val="24"/>
-        </w:rPr>
-        <w:t>0005.12.12.01 - FORMS/HANDOUTS FOR APPLICANTS</w:t>
-      </w:r>
+      <w:hyperlink r:id="rId13" w:history="1">
+        <w:r>
+          <w:rPr>
+            <w:rStyle w:val="Hyperlink"/>
+            <w:rFonts w:cstheme="minorHAnsi"/>
+            <w:sz w:val="24"/>
+            <w:szCs w:val="24"/>
+          </w:rPr>
+          <w:t>0005.12.12.01 - FORMS/HANDOUTS FOR APPLICANTS</w:t>
+        </w:r>
+      </w:hyperlink>
     </w:p>
     <w:p>
       <w:pPr>
@@ -703,7 +968,6 @@
           <w:sz w:val="24"/>
           <w:szCs w:val="24"/>
         </w:rPr>
-        <w:lastRenderedPageBreak/>
         <w:t>Referral to Support and Collections (DHS-3163B) (PDF)</w:t>
       </w:r>
     </w:p>
@@ -781,7 +1045,23 @@
           <w:sz w:val="24"/>
           <w:szCs w:val="24"/>
         </w:rPr>
-        <w:t xml:space="preserve">TE02.12.08  - MAXIS-CSES AUTOMATED INTERFACE (PART 2)   </w:t>
+        <w:t>TE02.12.</w:t>
+      </w:r>
+      <w:r>
+        <w:rPr>
+          <w:rFonts w:cstheme="minorHAnsi"/>
+          <w:sz w:val="24"/>
+          <w:szCs w:val="24"/>
+        </w:rPr>
+        <w:t>08 -</w:t>
+      </w:r>
+      <w:r>
+        <w:rPr>
+          <w:rFonts w:cstheme="minorHAnsi"/>
+          <w:sz w:val="24"/>
+          <w:szCs w:val="24"/>
+        </w:rPr>
+        <w:t xml:space="preserve"> MAXIS-CSES AUTOMATED INTERFACE (PART 2) </w:t>
       </w:r>
     </w:p>
     <w:p>
@@ -814,13 +1094,24 @@
           <w:szCs w:val="24"/>
         </w:rPr>
       </w:pPr>
-      <w:r>
-        <w:rPr>
-          <w:rFonts w:cstheme="minorHAnsi"/>
-          <w:sz w:val="24"/>
-          <w:szCs w:val="24"/>
-        </w:rPr>
-        <w:t xml:space="preserve">DAIL - CSES  </w:t>
+      <w:hyperlink r:id="rId14" w:history="1">
+        <w:r>
+          <w:rPr>
+            <w:rStyle w:val="Hyperlink"/>
+            <w:rFonts w:cstheme="minorHAnsi"/>
+            <w:sz w:val="24"/>
+            <w:szCs w:val="24"/>
+          </w:rPr>
+          <w:t xml:space="preserve">DAIL - CSES </w:t>
+        </w:r>
+      </w:hyperlink>
+      <w:r>
+        <w:rPr>
+          <w:rFonts w:cstheme="minorHAnsi"/>
+          <w:sz w:val="24"/>
+          <w:szCs w:val="24"/>
+        </w:rPr>
+        <w:t xml:space="preserve"> </w:t>
       </w:r>
     </w:p>
     <w:p>
@@ -833,14 +1124,17 @@
           <w:szCs w:val="24"/>
         </w:rPr>
       </w:pPr>
-      <w:r>
-        <w:rPr>
-          <w:rFonts w:cstheme="minorHAnsi"/>
-          <w:sz w:val="24"/>
-          <w:szCs w:val="24"/>
-        </w:rPr>
-        <w:t>Referral to Support and Collections</w:t>
-      </w:r>
+      <w:hyperlink r:id="rId15" w:history="1">
+        <w:r>
+          <w:rPr>
+            <w:rStyle w:val="Hyperlink"/>
+            <w:rFonts w:cstheme="minorHAnsi"/>
+            <w:sz w:val="24"/>
+            <w:szCs w:val="24"/>
+          </w:rPr>
+          <w:t>Referral to Support and Collections</w:t>
+        </w:r>
+      </w:hyperlink>
     </w:p>
     <w:p>
       <w:pPr>
@@ -853,13 +1147,6 @@
           <w:color w:val="1F3864" w:themeColor="accent1" w:themeShade="80"/>
         </w:rPr>
       </w:pPr>
-      <w:r>
-        <w:rPr>
-          <w:rStyle w:val="IntenseEmphasis"/>
-          <w:color w:val="1F3864" w:themeColor="accent1" w:themeShade="80"/>
-        </w:rPr>
-        <w:t xml:space="preserve"> </w:t>
-      </w:r>
     </w:p>
     <w:p>
       <w:pPr>
@@ -898,12 +1185,16 @@
         <w:spacing w:before="0" w:beforeAutospacing="0" w:after="0" w:afterAutospacing="0"/>
         <w:rPr>
           <w:rFonts w:asciiTheme="minorHAnsi" w:hAnsiTheme="minorHAnsi" w:cstheme="minorHAnsi"/>
+          <w:b/>
+          <w:bCs/>
           <w:color w:val="000000"/>
         </w:rPr>
       </w:pPr>
       <w:r>
         <w:rPr>
           <w:rFonts w:asciiTheme="minorHAnsi" w:hAnsiTheme="minorHAnsi" w:cstheme="minorHAnsi"/>
+          <w:b/>
+          <w:bCs/>
           <w:color w:val="000000"/>
         </w:rPr>
         <w:t xml:space="preserve">Provide automation to assist eligibility in making referrals to child support. </w:t>
@@ -919,11 +1210,15 @@
         <w:spacing w:before="0" w:beforeAutospacing="0" w:after="0" w:afterAutospacing="0"/>
         <w:rPr>
           <w:rFonts w:asciiTheme="minorHAnsi" w:hAnsiTheme="minorHAnsi" w:cstheme="minorHAnsi"/>
+          <w:b/>
+          <w:bCs/>
         </w:rPr>
       </w:pPr>
       <w:r>
         <w:rPr>
           <w:rFonts w:asciiTheme="minorHAnsi" w:hAnsiTheme="minorHAnsi" w:cstheme="minorHAnsi"/>
+          <w:b/>
+          <w:bCs/>
           <w:color w:val="000000"/>
         </w:rPr>
         <w:t xml:space="preserve">Reduce the number of DAILS and </w:t>
@@ -931,6 +1226,8 @@
       <w:r>
         <w:rPr>
           <w:rFonts w:asciiTheme="minorHAnsi" w:hAnsiTheme="minorHAnsi" w:cstheme="minorHAnsi"/>
+          <w:b/>
+          <w:bCs/>
         </w:rPr>
         <w:t>duplicate IV-D cases.</w:t>
       </w:r>
@@ -945,11 +1242,15 @@
         <w:spacing w:before="0" w:beforeAutospacing="0" w:after="0" w:afterAutospacing="0"/>
         <w:rPr>
           <w:rFonts w:asciiTheme="minorHAnsi" w:hAnsiTheme="minorHAnsi" w:cstheme="minorHAnsi"/>
+          <w:b/>
+          <w:bCs/>
         </w:rPr>
       </w:pPr>
       <w:r>
         <w:rPr>
           <w:rFonts w:asciiTheme="minorHAnsi" w:hAnsiTheme="minorHAnsi" w:cstheme="minorHAnsi"/>
+          <w:b/>
+          <w:bCs/>
         </w:rPr>
         <w:t xml:space="preserve">We currently have over 700 outstanding matches to be cleared. </w:t>
       </w:r>
@@ -965,6 +1266,8 @@
         <w:rPr>
           <w:rStyle w:val="IntenseEmphasis"/>
           <w:rFonts w:asciiTheme="minorHAnsi" w:hAnsiTheme="minorHAnsi" w:cstheme="minorHAnsi"/>
+          <w:b/>
+          <w:bCs/>
           <w:i w:val="0"/>
           <w:iCs w:val="0"/>
           <w:color w:val="auto"/>
@@ -974,6 +1277,8 @@
         <w:rPr>
           <w:rStyle w:val="IntenseEmphasis"/>
           <w:rFonts w:asciiTheme="minorHAnsi" w:eastAsiaTheme="majorEastAsia" w:hAnsiTheme="minorHAnsi" w:cstheme="minorHAnsi"/>
+          <w:b/>
+          <w:bCs/>
           <w:i w:val="0"/>
           <w:iCs w:val="0"/>
           <w:color w:val="auto"/>
@@ -984,6 +1289,8 @@
         <w:rPr>
           <w:rStyle w:val="IntenseEmphasis"/>
           <w:rFonts w:asciiTheme="minorHAnsi" w:hAnsiTheme="minorHAnsi" w:cstheme="minorHAnsi"/>
+          <w:b/>
+          <w:bCs/>
           <w:i w:val="0"/>
           <w:iCs w:val="0"/>
           <w:color w:val="auto"/>
@@ -994,6 +1301,8 @@
         <w:rPr>
           <w:rStyle w:val="IntenseEmphasis"/>
           <w:rFonts w:asciiTheme="minorHAnsi" w:eastAsiaTheme="majorEastAsia" w:hAnsiTheme="minorHAnsi" w:cstheme="minorHAnsi"/>
+          <w:b/>
+          <w:bCs/>
           <w:i w:val="0"/>
           <w:iCs w:val="0"/>
           <w:color w:val="auto"/>
@@ -1058,39 +1367,9 @@
           <w:ilvl w:val="0"/>
           <w:numId w:val="33"/>
         </w:numPr>
-        <w:rPr>
-          <w:rStyle w:val="IntenseEmphasis"/>
-          <w:i w:val="0"/>
-          <w:iCs w:val="0"/>
-          <w:color w:val="auto"/>
-        </w:rPr>
-      </w:pPr>
-      <w:r>
-        <w:t xml:space="preserve">Testers will include </w:t>
-      </w:r>
-      <w:r>
-        <w:t>s</w:t>
-      </w:r>
-      <w:r>
-        <w:t xml:space="preserve">ubject </w:t>
-      </w:r>
-      <w:r>
-        <w:t>m</w:t>
-      </w:r>
-      <w:r>
-        <w:t xml:space="preserve">atter </w:t>
-      </w:r>
-      <w:r>
-        <w:t>e</w:t>
-      </w:r>
-      <w:r>
-        <w:t>xperts</w:t>
-      </w:r>
-      <w:r>
-        <w:t xml:space="preserve"> (SME)</w:t>
-      </w:r>
-      <w:r>
-        <w:t xml:space="preserve"> identified as: Melissa Flores &amp; Denise Haliburton </w:t>
+      </w:pPr>
+      <w:r>
+        <w:t xml:space="preserve">Testers will include subject matter experts (SME) identified </w:t>
       </w:r>
     </w:p>
     <w:p>
@@ -1141,7 +1420,13 @@
         </w:numPr>
       </w:pPr>
       <w:r>
-        <w:t xml:space="preserve">The script will aid in the completion of INFC interface series of panels immediately in order to prevent PRISM from establishing duplicate IV-D cases and raise awareness around required reporting and needed documentation.   </w:t>
+        <w:t xml:space="preserve">The script will aid in the completion of INFC interface series of panels immediately </w:t>
+      </w:r>
+      <w:r>
+        <w:t>to</w:t>
+      </w:r>
+      <w:r>
+        <w:t xml:space="preserve"> prevent PRISM from establishing duplicate IV-D cases and raise awareness around required reporting and needed documentation.  </w:t>
       </w:r>
     </w:p>
     <w:p>
@@ -1251,7 +1536,16 @@
           <w:sz w:val="24"/>
           <w:szCs w:val="24"/>
         </w:rPr>
-        <w:t xml:space="preserve">. Once the scripts are complete there will be instructions and a demo to be released in Hot topics along with a presentation at one of the Weekly Dish meetings. </w:t>
+        <w:t xml:space="preserve">. Once the scripts are complete there will be instructions and a </w:t>
+      </w:r>
+      <w:r>
+        <w:rPr>
+          <w:rFonts w:cstheme="minorHAnsi"/>
+          <w:sz w:val="24"/>
+          <w:szCs w:val="24"/>
+        </w:rPr>
+        <w:lastRenderedPageBreak/>
+        <w:t xml:space="preserve">demo to be released in Hot topics along with a presentation at one of the Weekly Dish meetings. </w:t>
       </w:r>
     </w:p>
     <w:p>
@@ -1289,17 +1583,7 @@
           <w:sz w:val="24"/>
           <w:szCs w:val="24"/>
         </w:rPr>
-        <w:t>S</w:t>
-      </w:r>
-      <w:r>
-        <w:rPr>
-          <w:rStyle w:val="IntenseEmphasis"/>
-          <w:rFonts w:cstheme="minorHAnsi"/>
-          <w:color w:val="1F4E79" w:themeColor="accent5" w:themeShade="80"/>
-          <w:sz w:val="24"/>
-          <w:szCs w:val="24"/>
-        </w:rPr>
-        <w:t>COPE</w:t>
+        <w:t>SCOPE</w:t>
       </w:r>
     </w:p>
     <w:p>
@@ -1312,6 +1596,8 @@
         <w:rPr>
           <w:rStyle w:val="IntenseEmphasis"/>
           <w:rFonts w:cstheme="minorHAnsi"/>
+          <w:b/>
+          <w:bCs/>
           <w:i w:val="0"/>
           <w:iCs w:val="0"/>
           <w:color w:val="auto"/>
@@ -1322,6 +1608,8 @@
       <w:r>
         <w:rPr>
           <w:rFonts w:cstheme="minorHAnsi"/>
+          <w:b/>
+          <w:bCs/>
           <w:sz w:val="24"/>
           <w:szCs w:val="24"/>
         </w:rPr>
@@ -1337,13 +1625,17 @@
         </w:numPr>
         <w:rPr>
           <w:rFonts w:cstheme="minorHAnsi"/>
-          <w:sz w:val="24"/>
-          <w:szCs w:val="24"/>
-        </w:rPr>
-      </w:pPr>
-      <w:r>
-        <w:rPr>
-          <w:rFonts w:cstheme="minorHAnsi"/>
+          <w:b/>
+          <w:bCs/>
+          <w:sz w:val="24"/>
+          <w:szCs w:val="24"/>
+        </w:rPr>
+      </w:pPr>
+      <w:r>
+        <w:rPr>
+          <w:rFonts w:cstheme="minorHAnsi"/>
+          <w:b/>
+          <w:bCs/>
           <w:sz w:val="24"/>
           <w:szCs w:val="24"/>
         </w:rPr>
@@ -1359,17 +1651,20 @@
         </w:numPr>
         <w:rPr>
           <w:rFonts w:cstheme="minorHAnsi"/>
-          <w:sz w:val="24"/>
-          <w:szCs w:val="24"/>
-        </w:rPr>
-      </w:pPr>
-      <w:r>
-        <w:rPr>
-          <w:rFonts w:cstheme="minorHAnsi"/>
-          <w:sz w:val="24"/>
-          <w:szCs w:val="24"/>
-        </w:rPr>
-        <w:lastRenderedPageBreak/>
+          <w:b/>
+          <w:bCs/>
+          <w:sz w:val="24"/>
+          <w:szCs w:val="24"/>
+        </w:rPr>
+      </w:pPr>
+      <w:r>
+        <w:rPr>
+          <w:rFonts w:cstheme="minorHAnsi"/>
+          <w:b/>
+          <w:bCs/>
+          <w:sz w:val="24"/>
+          <w:szCs w:val="24"/>
+        </w:rPr>
         <w:t>If the DAIL is created – the DAIL should be cleared and should be the responsibility of the person who approved the case. Action from individual approval script and DAIL Scrubber</w:t>
       </w:r>
     </w:p>
@@ -1382,13 +1677,17 @@
         </w:numPr>
         <w:rPr>
           <w:rFonts w:cstheme="minorHAnsi"/>
-          <w:sz w:val="24"/>
-          <w:szCs w:val="24"/>
-        </w:rPr>
-      </w:pPr>
-      <w:r>
-        <w:rPr>
-          <w:rFonts w:cstheme="minorHAnsi"/>
+          <w:b/>
+          <w:bCs/>
+          <w:sz w:val="24"/>
+          <w:szCs w:val="24"/>
+        </w:rPr>
+      </w:pPr>
+      <w:r>
+        <w:rPr>
+          <w:rFonts w:cstheme="minorHAnsi"/>
+          <w:b/>
+          <w:bCs/>
           <w:sz w:val="24"/>
           <w:szCs w:val="24"/>
         </w:rPr>
@@ -1456,8 +1755,8 @@
       <w:pPr>
         <w:pStyle w:val="ListParagraph"/>
         <w:numPr>
-          <w:ilvl w:val="1"/>
-          <w:numId w:val="24"/>
+          <w:ilvl w:val="0"/>
+          <w:numId w:val="37"/>
         </w:numPr>
         <w:spacing w:after="0" w:line="240" w:lineRule="auto"/>
         <w:rPr>
@@ -1474,490 +1773,7 @@
           <w:sz w:val="24"/>
           <w:szCs w:val="24"/>
         </w:rPr>
-        <w:t xml:space="preserve">Buy-In – people don’t want to </w:t>
-      </w:r>
-      <w:r>
-        <w:rPr>
-          <w:rFonts w:eastAsia="Times New Roman" w:cstheme="minorHAnsi"/>
-          <w:color w:val="000000"/>
-          <w:sz w:val="24"/>
-          <w:szCs w:val="24"/>
-        </w:rPr>
-        <w:t>do “one</w:t>
-      </w:r>
-      <w:r>
-        <w:rPr>
-          <w:rFonts w:eastAsia="Times New Roman" w:cstheme="minorHAnsi"/>
-          <w:color w:val="000000"/>
-          <w:sz w:val="24"/>
-          <w:szCs w:val="24"/>
-        </w:rPr>
-        <w:t xml:space="preserve"> more thing”.</w:t>
-      </w:r>
-      <w:r>
-        <w:rPr>
-          <w:rFonts w:eastAsia="Times New Roman" w:cstheme="minorHAnsi"/>
-          <w:color w:val="000000"/>
-          <w:sz w:val="24"/>
-          <w:szCs w:val="24"/>
-        </w:rPr>
-        <w:t xml:space="preserve"> </w:t>
-      </w:r>
-      <w:r>
-        <w:rPr>
-          <w:rFonts w:eastAsia="Times New Roman" w:cstheme="minorHAnsi"/>
-          <w:color w:val="000000"/>
-          <w:sz w:val="24"/>
-          <w:szCs w:val="24"/>
-        </w:rPr>
-        <w:t>Getting HSRs to complete this prior to a DAIL being generated.</w:t>
-      </w:r>
-    </w:p>
-    <w:p>
-      <w:pPr>
-        <w:pStyle w:val="ListParagraph"/>
-        <w:numPr>
-          <w:ilvl w:val="1"/>
-          <w:numId w:val="24"/>
-        </w:numPr>
-        <w:spacing w:after="0" w:line="240" w:lineRule="auto"/>
-        <w:rPr>
-          <w:rFonts w:eastAsia="Times New Roman" w:cstheme="minorHAnsi"/>
-          <w:color w:val="000000"/>
-          <w:sz w:val="24"/>
-          <w:szCs w:val="24"/>
-        </w:rPr>
-      </w:pPr>
-      <w:r>
-        <w:rPr>
-          <w:rFonts w:eastAsia="Times New Roman" w:cstheme="minorHAnsi"/>
-          <w:color w:val="000000"/>
-          <w:sz w:val="24"/>
-          <w:szCs w:val="24"/>
-        </w:rPr>
-        <w:t>Policy/Procedure</w:t>
-      </w:r>
-      <w:r>
-        <w:rPr>
-          <w:rFonts w:eastAsia="Times New Roman" w:cstheme="minorHAnsi"/>
-          <w:color w:val="000000"/>
-          <w:sz w:val="24"/>
-          <w:szCs w:val="24"/>
-        </w:rPr>
-        <w:t xml:space="preserve"> – the procedure is </w:t>
-      </w:r>
-      <w:r>
-        <w:rPr>
-          <w:rFonts w:eastAsia="Times New Roman" w:cstheme="minorHAnsi"/>
-          <w:color w:val="000000"/>
-          <w:sz w:val="24"/>
-          <w:szCs w:val="24"/>
-        </w:rPr>
-        <w:t>well</w:t>
-      </w:r>
-      <w:r>
-        <w:rPr>
-          <w:rFonts w:eastAsia="Times New Roman" w:cstheme="minorHAnsi"/>
-          <w:color w:val="000000"/>
-          <w:sz w:val="24"/>
-          <w:szCs w:val="24"/>
-        </w:rPr>
-        <w:t xml:space="preserve"> documented in POLI/TEMP but not always completed by HSRs. </w:t>
-      </w:r>
-    </w:p>
-    <w:p>
-      <w:pPr>
-        <w:pStyle w:val="ListParagraph"/>
-        <w:numPr>
-          <w:ilvl w:val="1"/>
-          <w:numId w:val="24"/>
-        </w:numPr>
-        <w:spacing w:after="0" w:line="240" w:lineRule="auto"/>
-        <w:rPr>
-          <w:rFonts w:eastAsia="Times New Roman" w:cstheme="minorHAnsi"/>
-          <w:color w:val="000000"/>
-          <w:sz w:val="24"/>
-          <w:szCs w:val="24"/>
-        </w:rPr>
-      </w:pPr>
-      <w:r>
-        <w:rPr>
-          <w:rFonts w:eastAsia="Times New Roman" w:cstheme="minorHAnsi"/>
-          <w:color w:val="000000"/>
-          <w:sz w:val="24"/>
-          <w:szCs w:val="24"/>
-        </w:rPr>
-        <w:t>People are not in office and are not going over forms in person which makes it harder to explain the impact of these forms to them. This only supports families cash cases and families-based HC processed in MAXIS (check on TEFRA) but due to pandemic no HC at this time.</w:t>
-      </w:r>
-    </w:p>
-    <w:p>
-      <w:pPr>
-        <w:pStyle w:val="ListParagraph"/>
-        <w:numPr>
-          <w:ilvl w:val="1"/>
-          <w:numId w:val="24"/>
-        </w:numPr>
-        <w:spacing w:after="0" w:line="240" w:lineRule="auto"/>
-        <w:rPr>
-          <w:rFonts w:eastAsia="Times New Roman" w:cstheme="minorHAnsi"/>
-          <w:color w:val="000000"/>
-          <w:sz w:val="24"/>
-          <w:szCs w:val="24"/>
-        </w:rPr>
-      </w:pPr>
-      <w:r>
-        <w:rPr>
-          <w:rFonts w:eastAsia="Times New Roman" w:cstheme="minorHAnsi"/>
-          <w:color w:val="000000"/>
-          <w:sz w:val="24"/>
-          <w:szCs w:val="24"/>
-        </w:rPr>
-        <w:t xml:space="preserve">INFC/CSIA process is listed in the HSR </w:t>
-      </w:r>
-      <w:r>
-        <w:rPr>
-          <w:rFonts w:eastAsia="Times New Roman" w:cstheme="minorHAnsi"/>
-          <w:color w:val="000000"/>
-          <w:sz w:val="24"/>
-          <w:szCs w:val="24"/>
-        </w:rPr>
-        <w:t>manual,</w:t>
-      </w:r>
-      <w:r>
-        <w:rPr>
-          <w:rFonts w:eastAsia="Times New Roman" w:cstheme="minorHAnsi"/>
-          <w:color w:val="000000"/>
-          <w:sz w:val="24"/>
-          <w:szCs w:val="24"/>
-        </w:rPr>
-        <w:t xml:space="preserve"> and it is very </w:t>
-      </w:r>
-      <w:r>
-        <w:rPr>
-          <w:rFonts w:eastAsia="Times New Roman" w:cstheme="minorHAnsi"/>
-          <w:color w:val="000000"/>
-          <w:sz w:val="24"/>
-          <w:szCs w:val="24"/>
-        </w:rPr>
-        <w:t>manual process,</w:t>
-      </w:r>
-      <w:r>
-        <w:rPr>
-          <w:rFonts w:eastAsia="Times New Roman" w:cstheme="minorHAnsi"/>
-          <w:color w:val="000000"/>
-          <w:sz w:val="24"/>
-          <w:szCs w:val="24"/>
-        </w:rPr>
-        <w:t xml:space="preserve"> and you need to be looking at ABPS and the referral to support and collections to complete.  </w:t>
-      </w:r>
-    </w:p>
-    <w:p>
-      <w:pPr>
-        <w:spacing w:after="0" w:line="240" w:lineRule="auto"/>
-        <w:rPr>
-          <w:rFonts w:eastAsia="Times New Roman" w:cstheme="minorHAnsi"/>
-          <w:sz w:val="24"/>
-          <w:szCs w:val="24"/>
-        </w:rPr>
-      </w:pPr>
-      <w:r>
-        <w:rPr>
-          <w:rFonts w:eastAsia="Times New Roman" w:cstheme="minorHAnsi"/>
-          <w:sz w:val="24"/>
-          <w:szCs w:val="24"/>
-        </w:rPr>
-        <w:t xml:space="preserve">Risk Management – </w:t>
-      </w:r>
-    </w:p>
-    <w:p>
-      <w:pPr>
-        <w:pStyle w:val="ListParagraph"/>
-        <w:numPr>
-          <w:ilvl w:val="1"/>
-          <w:numId w:val="24"/>
-        </w:numPr>
-        <w:spacing w:after="0" w:line="240" w:lineRule="auto"/>
-        <w:rPr>
-          <w:rFonts w:eastAsia="Times New Roman" w:cstheme="minorHAnsi"/>
-          <w:sz w:val="24"/>
-          <w:szCs w:val="24"/>
-        </w:rPr>
-      </w:pPr>
-      <w:r>
-        <w:rPr>
-          <w:rFonts w:eastAsia="Times New Roman" w:cstheme="minorHAnsi"/>
-          <w:sz w:val="24"/>
-          <w:szCs w:val="24"/>
-        </w:rPr>
-        <w:t>Working with Knowledge Coordination to set the expectation</w:t>
-      </w:r>
-      <w:r>
-        <w:rPr>
-          <w:rFonts w:eastAsia="Times New Roman" w:cstheme="minorHAnsi"/>
-          <w:sz w:val="24"/>
-          <w:szCs w:val="24"/>
-        </w:rPr>
-        <w:t xml:space="preserve"> for HSRs to complete at approval. </w:t>
-      </w:r>
-      <w:r>
-        <w:rPr>
-          <w:rFonts w:eastAsia="Times New Roman" w:cstheme="minorHAnsi"/>
-          <w:sz w:val="24"/>
-          <w:szCs w:val="24"/>
-        </w:rPr>
-        <w:t xml:space="preserve"> </w:t>
-      </w:r>
-    </w:p>
-    <w:p>
-      <w:pPr>
-        <w:pStyle w:val="ListParagraph"/>
-        <w:numPr>
-          <w:ilvl w:val="1"/>
-          <w:numId w:val="24"/>
-        </w:numPr>
-        <w:spacing w:after="0" w:line="240" w:lineRule="auto"/>
-        <w:rPr>
-          <w:rFonts w:eastAsia="Times New Roman" w:cstheme="minorHAnsi"/>
-          <w:sz w:val="24"/>
-          <w:szCs w:val="24"/>
-        </w:rPr>
-      </w:pPr>
-      <w:r>
-        <w:rPr>
-          <w:rFonts w:eastAsia="Times New Roman" w:cstheme="minorHAnsi"/>
-          <w:sz w:val="24"/>
-          <w:szCs w:val="24"/>
-        </w:rPr>
-        <w:t xml:space="preserve">Question sent to DHS – </w:t>
-      </w:r>
-      <w:r>
-        <w:rPr>
-          <w:rFonts w:eastAsia="Times New Roman" w:cstheme="minorHAnsi"/>
-          <w:sz w:val="24"/>
-          <w:szCs w:val="24"/>
-        </w:rPr>
-        <w:t xml:space="preserve">PF11 </w:t>
-      </w:r>
-      <w:r>
-        <w:rPr>
-          <w:rFonts w:eastAsia="Times New Roman" w:cstheme="minorHAnsi"/>
-          <w:sz w:val="24"/>
-          <w:szCs w:val="24"/>
-        </w:rPr>
-        <w:t>Task #</w:t>
-      </w:r>
-      <w:r>
-        <w:rPr>
-          <w:rFonts w:eastAsia="Times New Roman" w:cstheme="minorHAnsi"/>
-          <w:sz w:val="24"/>
-          <w:szCs w:val="24"/>
-        </w:rPr>
-        <w:t>471212</w:t>
-      </w:r>
-      <w:r>
-        <w:rPr>
-          <w:rFonts w:eastAsia="Times New Roman" w:cstheme="minorHAnsi"/>
-          <w:sz w:val="24"/>
-          <w:szCs w:val="24"/>
-        </w:rPr>
-        <w:t xml:space="preserve"> Requested clarification on conflicting verbiage</w:t>
-      </w:r>
-      <w:r>
-        <w:rPr>
-          <w:rFonts w:eastAsia="Times New Roman" w:cstheme="minorHAnsi"/>
-          <w:sz w:val="24"/>
-          <w:szCs w:val="24"/>
-        </w:rPr>
-        <w:t xml:space="preserve"> in POLI/TEMP</w:t>
-      </w:r>
-      <w:r>
-        <w:rPr>
-          <w:rFonts w:eastAsia="Times New Roman" w:cstheme="minorHAnsi"/>
-          <w:sz w:val="24"/>
-          <w:szCs w:val="24"/>
-        </w:rPr>
-        <w:t xml:space="preserve"> </w:t>
-      </w:r>
-      <w:r>
-        <w:rPr>
-          <w:rFonts w:cstheme="minorHAnsi"/>
-          <w:sz w:val="24"/>
-          <w:szCs w:val="24"/>
-        </w:rPr>
-        <w:t>TE02.12.07</w:t>
-      </w:r>
-    </w:p>
-    <w:p>
-      <w:pPr>
-        <w:pStyle w:val="ListParagraph"/>
-        <w:numPr>
-          <w:ilvl w:val="2"/>
-          <w:numId w:val="24"/>
-        </w:numPr>
-        <w:spacing w:after="0"/>
-        <w:rPr>
-          <w:rFonts w:cstheme="minorHAnsi"/>
-          <w:sz w:val="24"/>
-          <w:szCs w:val="24"/>
-        </w:rPr>
-      </w:pPr>
-      <w:r>
-        <w:rPr>
-          <w:rFonts w:cstheme="minorHAnsi"/>
-          <w:sz w:val="24"/>
-          <w:szCs w:val="24"/>
-        </w:rPr>
-        <w:t>Complete the INFC panels within 48 hours of case approval.</w:t>
-      </w:r>
-    </w:p>
-    <w:p>
-      <w:pPr>
-        <w:pStyle w:val="ListParagraph"/>
-        <w:numPr>
-          <w:ilvl w:val="2"/>
-          <w:numId w:val="24"/>
-        </w:numPr>
-        <w:spacing w:after="0" w:line="240" w:lineRule="auto"/>
-        <w:rPr>
-          <w:rFonts w:eastAsia="Times New Roman" w:cstheme="minorHAnsi"/>
-          <w:sz w:val="24"/>
-          <w:szCs w:val="24"/>
-        </w:rPr>
-      </w:pPr>
-      <w:r>
-        <w:rPr>
-          <w:rFonts w:cstheme="minorHAnsi"/>
-          <w:sz w:val="24"/>
-          <w:szCs w:val="24"/>
-        </w:rPr>
-        <w:t>C</w:t>
-      </w:r>
-      <w:r>
-        <w:rPr>
-          <w:rFonts w:cstheme="minorHAnsi"/>
-          <w:sz w:val="24"/>
-          <w:szCs w:val="24"/>
-        </w:rPr>
-        <w:t xml:space="preserve">omplete the INFC panels on the SAME DAY as the case approval.  </w:t>
-      </w:r>
-    </w:p>
-    <w:p>
-      <w:pPr>
-        <w:pStyle w:val="ListParagraph"/>
-        <w:numPr>
-          <w:ilvl w:val="1"/>
-          <w:numId w:val="24"/>
-        </w:numPr>
-        <w:spacing w:after="0" w:line="240" w:lineRule="auto"/>
-        <w:rPr>
-          <w:rFonts w:eastAsia="Times New Roman" w:cstheme="minorHAnsi"/>
-          <w:sz w:val="24"/>
-          <w:szCs w:val="24"/>
-        </w:rPr>
-      </w:pPr>
-      <w:r>
-        <w:rPr>
-          <w:rFonts w:eastAsia="Times New Roman" w:cstheme="minorHAnsi"/>
-          <w:sz w:val="24"/>
-          <w:szCs w:val="24"/>
-        </w:rPr>
-        <w:t>Create multiple lanes of service – actions script and DAIL scrubber</w:t>
-      </w:r>
-      <w:r>
-        <w:rPr>
-          <w:rFonts w:eastAsia="Times New Roman" w:cstheme="minorHAnsi"/>
-          <w:sz w:val="24"/>
-          <w:szCs w:val="24"/>
-        </w:rPr>
-        <w:t>.</w:t>
-      </w:r>
-      <w:r>
-        <w:rPr>
-          <w:rFonts w:eastAsia="Times New Roman" w:cstheme="minorHAnsi"/>
-          <w:sz w:val="24"/>
-          <w:szCs w:val="24"/>
-        </w:rPr>
-        <w:t xml:space="preserve"> </w:t>
-      </w:r>
-    </w:p>
-    <w:p>
-      <w:pPr>
-        <w:pStyle w:val="ListParagraph"/>
-        <w:numPr>
-          <w:ilvl w:val="1"/>
-          <w:numId w:val="24"/>
-        </w:numPr>
-        <w:spacing w:after="0" w:line="240" w:lineRule="auto"/>
-        <w:rPr>
-          <w:rFonts w:eastAsia="Times New Roman" w:cstheme="minorHAnsi"/>
-          <w:sz w:val="24"/>
-          <w:szCs w:val="24"/>
-        </w:rPr>
-      </w:pPr>
-      <w:r>
-        <w:rPr>
-          <w:rFonts w:eastAsia="Times New Roman" w:cstheme="minorHAnsi"/>
-          <w:sz w:val="24"/>
-          <w:szCs w:val="24"/>
-        </w:rPr>
-        <w:t>Could be made mandatory by management, actions script and DAIL scrubber.</w:t>
-      </w:r>
-    </w:p>
-    <w:p>
-      <w:pPr>
-        <w:pStyle w:val="ListParagraph"/>
-        <w:numPr>
-          <w:ilvl w:val="1"/>
-          <w:numId w:val="24"/>
-        </w:numPr>
-        <w:spacing w:after="0" w:line="240" w:lineRule="auto"/>
-        <w:rPr>
-          <w:rFonts w:eastAsia="Times New Roman" w:cstheme="minorHAnsi"/>
-          <w:sz w:val="24"/>
-          <w:szCs w:val="24"/>
-        </w:rPr>
-      </w:pPr>
-      <w:r>
-        <w:rPr>
-          <w:rFonts w:eastAsia="Times New Roman" w:cstheme="minorHAnsi"/>
-          <w:sz w:val="24"/>
-          <w:szCs w:val="24"/>
-        </w:rPr>
-        <w:t>Project Sponsor has limited availability to work on this project with me</w:t>
-      </w:r>
-      <w:r>
-        <w:rPr>
-          <w:rFonts w:eastAsia="Times New Roman" w:cstheme="minorHAnsi"/>
-          <w:sz w:val="24"/>
-          <w:szCs w:val="24"/>
-        </w:rPr>
-        <w:t>.</w:t>
-      </w:r>
-    </w:p>
-    <w:p>
-      <w:pPr>
-        <w:spacing w:after="0" w:line="240" w:lineRule="auto"/>
-        <w:rPr>
-          <w:rFonts w:eastAsia="Times New Roman" w:cstheme="minorHAnsi"/>
-          <w:sz w:val="24"/>
-          <w:szCs w:val="24"/>
-        </w:rPr>
-      </w:pPr>
-      <w:r>
-        <w:rPr>
-          <w:rFonts w:eastAsia="Times New Roman" w:cstheme="minorHAnsi"/>
-          <w:sz w:val="24"/>
-          <w:szCs w:val="24"/>
-        </w:rPr>
-        <w:t>System Limitations</w:t>
-      </w:r>
-      <w:r>
-        <w:rPr>
-          <w:rFonts w:eastAsia="Times New Roman" w:cstheme="minorHAnsi"/>
-          <w:sz w:val="24"/>
-          <w:szCs w:val="24"/>
-        </w:rPr>
-        <w:t xml:space="preserve"> – </w:t>
+        <w:t>Buy-In – people don’t want to do “one more thing”. Getting HSRs to complete this prior to a DAIL being generated.</w:t>
       </w:r>
     </w:p>
     <w:p>
@@ -1965,7 +1781,7 @@
         <w:pStyle w:val="ListParagraph"/>
         <w:numPr>
           <w:ilvl w:val="0"/>
-          <w:numId w:val="36"/>
+          <w:numId w:val="37"/>
         </w:numPr>
         <w:spacing w:after="0" w:line="240" w:lineRule="auto"/>
         <w:rPr>
@@ -1982,196 +1798,7 @@
           <w:sz w:val="24"/>
           <w:szCs w:val="24"/>
         </w:rPr>
-        <w:t xml:space="preserve">Competing priorities- no training cases, CSIC and CSID are </w:t>
-      </w:r>
-      <w:r>
-        <w:rPr>
-          <w:rFonts w:eastAsia="Times New Roman" w:cstheme="minorHAnsi"/>
-          <w:color w:val="000000"/>
-          <w:sz w:val="24"/>
-          <w:szCs w:val="24"/>
-        </w:rPr>
-        <w:t>touchy (</w:t>
-      </w:r>
-      <w:r>
-        <w:rPr>
-          <w:rFonts w:eastAsia="Times New Roman" w:cstheme="minorHAnsi"/>
-          <w:color w:val="000000"/>
-          <w:sz w:val="24"/>
-          <w:szCs w:val="24"/>
-        </w:rPr>
-        <w:t>not just TRANSMIT will move forward)</w:t>
-      </w:r>
-      <w:r>
-        <w:rPr>
-          <w:rFonts w:eastAsia="Times New Roman" w:cstheme="minorHAnsi"/>
-          <w:color w:val="000000"/>
-          <w:sz w:val="24"/>
-          <w:szCs w:val="24"/>
-        </w:rPr>
-        <w:t>.</w:t>
-      </w:r>
-    </w:p>
-    <w:p>
-      <w:pPr>
-        <w:pStyle w:val="ListParagraph"/>
-        <w:numPr>
-          <w:ilvl w:val="0"/>
-          <w:numId w:val="36"/>
-        </w:numPr>
-        <w:spacing w:after="0" w:line="240" w:lineRule="auto"/>
-        <w:rPr>
-          <w:rFonts w:eastAsia="Times New Roman" w:cstheme="minorHAnsi"/>
-          <w:color w:val="000000"/>
-          <w:sz w:val="24"/>
-          <w:szCs w:val="24"/>
-        </w:rPr>
-      </w:pPr>
-      <w:r>
-        <w:rPr>
-          <w:rFonts w:eastAsia="Times New Roman" w:cstheme="minorHAnsi"/>
-          <w:sz w:val="24"/>
-          <w:szCs w:val="24"/>
-        </w:rPr>
-        <w:t xml:space="preserve">Handling of the script in background. </w:t>
-      </w:r>
-    </w:p>
-    <w:p>
-      <w:pPr>
-        <w:pStyle w:val="ListParagraph"/>
-        <w:numPr>
-          <w:ilvl w:val="0"/>
-          <w:numId w:val="24"/>
-        </w:numPr>
-        <w:spacing w:after="0" w:line="240" w:lineRule="auto"/>
-        <w:rPr>
-          <w:rFonts w:eastAsia="Times New Roman" w:cstheme="minorHAnsi"/>
-          <w:color w:val="000000"/>
-          <w:sz w:val="24"/>
-          <w:szCs w:val="24"/>
-        </w:rPr>
-      </w:pPr>
-      <w:r>
-        <w:rPr>
-          <w:rFonts w:eastAsia="Times New Roman" w:cstheme="minorHAnsi"/>
-          <w:color w:val="000000"/>
-          <w:sz w:val="24"/>
-          <w:szCs w:val="24"/>
-        </w:rPr>
-        <w:t xml:space="preserve">ABPS is very error prone and does not </w:t>
-      </w:r>
-      <w:r>
-        <w:rPr>
-          <w:rFonts w:eastAsia="Times New Roman" w:cstheme="minorHAnsi"/>
-          <w:color w:val="000000"/>
-          <w:sz w:val="24"/>
-          <w:szCs w:val="24"/>
-        </w:rPr>
-        <w:t xml:space="preserve">have </w:t>
-      </w:r>
-      <w:r>
-        <w:rPr>
-          <w:rFonts w:eastAsia="Times New Roman" w:cstheme="minorHAnsi"/>
-          <w:color w:val="000000"/>
-          <w:sz w:val="24"/>
-          <w:szCs w:val="24"/>
-        </w:rPr>
-        <w:t>handling documentation</w:t>
-      </w:r>
-      <w:r>
-        <w:rPr>
-          <w:rFonts w:eastAsia="Times New Roman" w:cstheme="minorHAnsi"/>
-          <w:color w:val="000000"/>
-          <w:sz w:val="24"/>
-          <w:szCs w:val="24"/>
-        </w:rPr>
-        <w:t xml:space="preserve"> from DHS </w:t>
-      </w:r>
-    </w:p>
-    <w:p>
-      <w:pPr>
-        <w:pStyle w:val="NoSpacing"/>
-        <w:numPr>
-          <w:ilvl w:val="1"/>
-          <w:numId w:val="24"/>
-        </w:numPr>
-        <w:rPr>
-          <w:rFonts w:eastAsia="Times New Roman" w:cstheme="minorHAnsi"/>
-          <w:color w:val="000000"/>
-          <w:sz w:val="24"/>
-          <w:szCs w:val="24"/>
-        </w:rPr>
-      </w:pPr>
-      <w:r>
-        <w:rPr>
-          <w:rFonts w:cstheme="minorHAnsi"/>
-          <w:sz w:val="24"/>
-          <w:szCs w:val="24"/>
-        </w:rPr>
-        <w:t>Duplicate ABPS panels – people don’t use SHIFT PF8 to add children</w:t>
-      </w:r>
-      <w:r>
-        <w:rPr>
-          <w:rFonts w:cstheme="minorHAnsi"/>
-          <w:sz w:val="24"/>
-          <w:szCs w:val="24"/>
-        </w:rPr>
-        <w:t xml:space="preserve">. </w:t>
-      </w:r>
-      <w:r>
-        <w:rPr>
-          <w:rFonts w:eastAsia="Times New Roman" w:cstheme="minorHAnsi"/>
-          <w:color w:val="000000"/>
-          <w:sz w:val="24"/>
-          <w:szCs w:val="24"/>
-        </w:rPr>
-        <w:t xml:space="preserve">Currently we have 133,220 DAIL messages with 16,403 total CSES Messages and 726 </w:t>
-      </w:r>
-      <w:r>
-        <w:rPr>
-          <w:rFonts w:eastAsia="Times New Roman" w:cstheme="minorHAnsi"/>
-          <w:color w:val="000000"/>
-          <w:sz w:val="24"/>
-          <w:szCs w:val="24"/>
-        </w:rPr>
-        <w:t xml:space="preserve">- </w:t>
-      </w:r>
-      <w:r>
-        <w:rPr>
-          <w:rFonts w:eastAsia="Times New Roman" w:cstheme="minorHAnsi"/>
-          <w:color w:val="000000"/>
-          <w:sz w:val="24"/>
-          <w:szCs w:val="24"/>
-        </w:rPr>
-        <w:t>CSI</w:t>
-      </w:r>
-      <w:r>
-        <w:rPr>
-          <w:rFonts w:eastAsia="Times New Roman" w:cstheme="minorHAnsi"/>
-          <w:caps/>
-          <w:color w:val="000000"/>
-          <w:sz w:val="24"/>
-          <w:szCs w:val="24"/>
-        </w:rPr>
-        <w:t>A</w:t>
-      </w:r>
-      <w:r>
-        <w:rPr>
-          <w:rFonts w:eastAsia="Times New Roman" w:cstheme="minorHAnsi"/>
-          <w:color w:val="000000"/>
-          <w:sz w:val="24"/>
-          <w:szCs w:val="24"/>
-        </w:rPr>
-        <w:t xml:space="preserve"> INFC Specific</w:t>
-      </w:r>
-      <w:r>
-        <w:rPr>
-          <w:rFonts w:eastAsia="Times New Roman" w:cstheme="minorHAnsi"/>
-          <w:color w:val="000000"/>
-          <w:sz w:val="24"/>
-          <w:szCs w:val="24"/>
-        </w:rPr>
-        <w:t>.</w:t>
+        <w:t xml:space="preserve">Policy/Procedure – the procedure is well documented in POLI/TEMP but not always completed by HSRs. </w:t>
       </w:r>
     </w:p>
     <w:p>
@@ -2179,275 +1806,11 @@
         <w:pStyle w:val="NoSpacing"/>
         <w:numPr>
           <w:ilvl w:val="0"/>
-          <w:numId w:val="24"/>
+          <w:numId w:val="37"/>
         </w:numPr>
-        <w:rPr>
-          <w:rFonts w:eastAsia="Times New Roman" w:cstheme="minorHAnsi"/>
-          <w:color w:val="000000"/>
-          <w:sz w:val="24"/>
-          <w:szCs w:val="24"/>
-        </w:rPr>
-      </w:pPr>
-      <w:r>
-        <w:rPr>
-          <w:rFonts w:cstheme="minorHAnsi"/>
-          <w:sz w:val="24"/>
-          <w:szCs w:val="24"/>
-        </w:rPr>
-        <w:t>The ABPS moving back into the home will still need to be updated but shows as a member of the case, this is accurate.</w:t>
-      </w:r>
-      <w:r>
-        <w:rPr>
-          <w:rFonts w:eastAsia="Times New Roman" w:cstheme="minorHAnsi"/>
-          <w:color w:val="000000"/>
-          <w:sz w:val="24"/>
-          <w:szCs w:val="24"/>
-        </w:rPr>
-        <w:t xml:space="preserve"> The purpose of this script is only to update CSI interface.</w:t>
-      </w:r>
-    </w:p>
-    <w:p>
-      <w:pPr>
-        <w:pStyle w:val="NoSpacing"/>
-        <w:numPr>
-          <w:ilvl w:val="0"/>
-          <w:numId w:val="24"/>
-        </w:numPr>
-        <w:rPr>
-          <w:rFonts w:eastAsia="Times New Roman" w:cstheme="minorHAnsi"/>
-          <w:color w:val="000000"/>
-          <w:sz w:val="24"/>
-          <w:szCs w:val="24"/>
-        </w:rPr>
-      </w:pPr>
-      <w:r>
-        <w:rPr>
-          <w:rFonts w:cstheme="minorHAnsi"/>
-          <w:sz w:val="24"/>
-          <w:szCs w:val="24"/>
-        </w:rPr>
-        <w:t>The following situations will create a message that looks the same as when an approval is made-</w:t>
-      </w:r>
-      <w:r>
-        <w:rPr>
-          <w:rFonts w:cstheme="minorHAnsi"/>
-          <w:sz w:val="24"/>
-          <w:szCs w:val="24"/>
-        </w:rPr>
-        <w:t xml:space="preserve"> Create a new STAT/ABPS panel in the situations </w:t>
-      </w:r>
-      <w:r>
-        <w:rPr>
-          <w:rFonts w:cstheme="minorHAnsi"/>
-          <w:sz w:val="24"/>
-          <w:szCs w:val="24"/>
-        </w:rPr>
-        <w:t xml:space="preserve">that </w:t>
-      </w:r>
-      <w:r>
-        <w:rPr>
-          <w:rFonts w:cstheme="minorHAnsi"/>
-          <w:sz w:val="24"/>
-          <w:szCs w:val="24"/>
-        </w:rPr>
-        <w:t xml:space="preserve">a new name requires a </w:t>
-      </w:r>
-      <w:r>
-        <w:rPr>
-          <w:rFonts w:cstheme="minorHAnsi"/>
-          <w:sz w:val="24"/>
-          <w:szCs w:val="24"/>
-        </w:rPr>
-        <w:lastRenderedPageBreak/>
-        <w:t>new Absent Parent ID number.  Updating the existing STAT/ABPS panel in these situations causes many MAXIS to PRISM interface problems.</w:t>
-      </w:r>
-    </w:p>
-    <w:p>
-      <w:pPr>
-        <w:pStyle w:val="NoSpacing"/>
-        <w:numPr>
-          <w:ilvl w:val="1"/>
-          <w:numId w:val="24"/>
-        </w:numPr>
-        <w:rPr>
-          <w:rFonts w:cstheme="minorHAnsi"/>
-          <w:sz w:val="24"/>
-          <w:szCs w:val="24"/>
-        </w:rPr>
-      </w:pPr>
-      <w:r>
-        <w:rPr>
-          <w:rFonts w:cstheme="minorHAnsi"/>
-          <w:sz w:val="24"/>
-          <w:szCs w:val="24"/>
-        </w:rPr>
-        <w:t>Both first and last names of an absent parent changed.</w:t>
-      </w:r>
-    </w:p>
-    <w:p>
-      <w:pPr>
-        <w:pStyle w:val="NoSpacing"/>
-        <w:numPr>
-          <w:ilvl w:val="1"/>
-          <w:numId w:val="24"/>
-        </w:numPr>
-        <w:rPr>
-          <w:rFonts w:cstheme="minorHAnsi"/>
-          <w:sz w:val="24"/>
-          <w:szCs w:val="24"/>
-        </w:rPr>
-      </w:pPr>
-      <w:r>
-        <w:rPr>
-          <w:rFonts w:cstheme="minorHAnsi"/>
-          <w:sz w:val="24"/>
-          <w:szCs w:val="24"/>
-        </w:rPr>
-        <w:t>Absent parent name changed from "unknown" to "known".</w:t>
-      </w:r>
-    </w:p>
-    <w:p>
-      <w:pPr>
-        <w:pStyle w:val="NoSpacing"/>
-        <w:numPr>
-          <w:ilvl w:val="1"/>
-          <w:numId w:val="24"/>
-        </w:numPr>
-        <w:rPr>
-          <w:rFonts w:cstheme="minorHAnsi"/>
-          <w:sz w:val="24"/>
-          <w:szCs w:val="24"/>
-        </w:rPr>
-      </w:pPr>
-      <w:r>
-        <w:rPr>
-          <w:rFonts w:cstheme="minorHAnsi"/>
-          <w:sz w:val="24"/>
-          <w:szCs w:val="24"/>
-        </w:rPr>
-        <w:t>Absent parent name changed from "known" to "unknown".</w:t>
-      </w:r>
-    </w:p>
-    <w:p>
-      <w:pPr>
-        <w:pStyle w:val="NoSpacing"/>
-        <w:numPr>
-          <w:ilvl w:val="1"/>
-          <w:numId w:val="24"/>
-        </w:numPr>
-        <w:rPr>
-          <w:rFonts w:cstheme="minorHAnsi"/>
-          <w:sz w:val="24"/>
-          <w:szCs w:val="24"/>
-        </w:rPr>
-      </w:pPr>
-      <w:r>
-        <w:rPr>
-          <w:rFonts w:cstheme="minorHAnsi"/>
-          <w:sz w:val="24"/>
-          <w:szCs w:val="24"/>
-        </w:rPr>
-        <w:t>Both first and last name fields MUST BE BLANK when an absent parent is unknown. Workers write in “Unknown”</w:t>
-      </w:r>
-    </w:p>
-    <w:p>
-      <w:pPr>
-        <w:pStyle w:val="NoSpacing"/>
-        <w:numPr>
-          <w:ilvl w:val="0"/>
-          <w:numId w:val="24"/>
-        </w:numPr>
-        <w:rPr>
-          <w:rFonts w:cstheme="minorHAnsi"/>
-          <w:sz w:val="24"/>
-          <w:szCs w:val="24"/>
-        </w:rPr>
-      </w:pPr>
-      <w:r>
-        <w:rPr>
-          <w:rFonts w:cstheme="minorHAnsi"/>
-          <w:sz w:val="24"/>
-          <w:szCs w:val="24"/>
-        </w:rPr>
-        <w:t xml:space="preserve">If paternity has not been established, the worker will still complete the ABPS for Continued Absence cases even when the alleged father is in the household.  </w:t>
-      </w:r>
-    </w:p>
-    <w:p>
-      <w:pPr>
-        <w:pStyle w:val="NoSpacing"/>
-        <w:numPr>
-          <w:ilvl w:val="0"/>
-          <w:numId w:val="24"/>
-        </w:numPr>
-        <w:rPr>
-          <w:rFonts w:cstheme="minorHAnsi"/>
-          <w:sz w:val="24"/>
-          <w:szCs w:val="24"/>
-        </w:rPr>
-      </w:pPr>
-      <w:r>
-        <w:rPr>
-          <w:rFonts w:cstheme="minorHAnsi"/>
-          <w:sz w:val="24"/>
-          <w:szCs w:val="24"/>
-        </w:rPr>
-        <w:t>The ABPS panel must also be completed for Minor Caregivers.  A referral for Minor Caregivers will be generated only if an order for child support exists on the Minor Caregiver.</w:t>
-      </w:r>
-    </w:p>
-    <w:p>
-      <w:pPr>
-        <w:pStyle w:val="NoSpacing"/>
-        <w:numPr>
-          <w:ilvl w:val="0"/>
-          <w:numId w:val="24"/>
-        </w:numPr>
-        <w:rPr>
-          <w:rFonts w:cstheme="minorHAnsi"/>
-          <w:sz w:val="24"/>
-          <w:szCs w:val="24"/>
-        </w:rPr>
-      </w:pPr>
-      <w:commentRangeStart w:id="2"/>
-      <w:r>
-        <w:t xml:space="preserve">DHS </w:t>
-      </w:r>
-      <w:r>
-        <w:t xml:space="preserve">does not have clear policy on how to clear the match when the referral to support and collections is not on file </w:t>
-      </w:r>
-      <w:r>
-        <w:t xml:space="preserve">but best practice it to use information known to the agency, this is usually the minimum necessary to complete the absent parent panel. </w:t>
-      </w:r>
-      <w:commentRangeEnd w:id="2"/>
-      <w:r>
-        <w:rPr>
-          <w:rStyle w:val="CommentReference"/>
-        </w:rPr>
-        <w:commentReference w:id="2"/>
-      </w:r>
-    </w:p>
-    <w:p>
-      <w:pPr>
-        <w:spacing w:after="0" w:line="240" w:lineRule="auto"/>
-        <w:rPr>
-          <w:rFonts w:eastAsia="Times New Roman" w:cstheme="minorHAnsi"/>
-          <w:color w:val="000000"/>
-          <w:sz w:val="24"/>
-          <w:szCs w:val="24"/>
-        </w:rPr>
-      </w:pPr>
-    </w:p>
-    <w:p>
-      <w:pPr>
-        <w:pStyle w:val="NoSpacing"/>
-      </w:pPr>
-      <w:r>
-        <w:t>NOTE</w:t>
-      </w:r>
-      <w:r>
-        <w:t>S</w:t>
-      </w:r>
-      <w:r>
-        <w:t>: It is </w:t>
+      </w:pPr>
+      <w:r>
+        <w:t>It is </w:t>
       </w:r>
       <w:r>
         <w:rPr>
@@ -2493,26 +1856,552 @@
       <w:r>
         <w:t> to the client (</w:t>
       </w:r>
-      <w:hyperlink r:id="rId11" w:tooltip="CM 05.12.12.01" w:history="1">
+      <w:hyperlink r:id="rId16" w:tooltip="CM 05.12.12.01" w:history="1">
         <w:r>
           <w:rPr>
             <w:rStyle w:val="Hyperlink"/>
             <w:rFonts w:cstheme="minorHAnsi"/>
-            <w:color w:val="auto"/>
+            <w:color w:val="002060"/>
             <w:sz w:val="24"/>
             <w:szCs w:val="24"/>
           </w:rPr>
-          <w:t>CM 05.12.12.01</w:t>
+          <w:t>CM 05.1</w:t>
+        </w:r>
+        <w:r>
+          <w:rPr>
+            <w:rStyle w:val="Hyperlink"/>
+            <w:rFonts w:cstheme="minorHAnsi"/>
+            <w:color w:val="002060"/>
+            <w:sz w:val="24"/>
+            <w:szCs w:val="24"/>
+          </w:rPr>
+          <w:t>2</w:t>
+        </w:r>
+        <w:r>
+          <w:rPr>
+            <w:rStyle w:val="Hyperlink"/>
+            <w:rFonts w:cstheme="minorHAnsi"/>
+            <w:color w:val="002060"/>
+            <w:sz w:val="24"/>
+            <w:szCs w:val="24"/>
+          </w:rPr>
+          <w:t>.12.01</w:t>
         </w:r>
       </w:hyperlink>
       <w:r>
-        <w:t xml:space="preserve">). The form must be given for each absent parent. The form is not required for eligibility, </w:t>
-      </w:r>
-      <w:r>
-        <w:t>except for</w:t>
-      </w:r>
-      <w:r>
-        <w:t xml:space="preserve"> CCAP benefits. </w:t>
+        <w:rPr>
+          <w:color w:val="002060"/>
+        </w:rPr>
+        <w:t>).</w:t>
+      </w:r>
+      <w:r>
+        <w:rPr>
+          <w:color w:val="002060"/>
+        </w:rPr>
+        <w:t xml:space="preserve"> </w:t>
+      </w:r>
+      <w:r>
+        <w:t xml:space="preserve">The form must be given for each absent parent. The form is not required for eligibility, except for CCAP benefits. </w:t>
+      </w:r>
+    </w:p>
+    <w:p>
+      <w:pPr>
+        <w:pStyle w:val="ListParagraph"/>
+        <w:numPr>
+          <w:ilvl w:val="0"/>
+          <w:numId w:val="37"/>
+        </w:numPr>
+        <w:spacing w:after="0" w:line="240" w:lineRule="auto"/>
+        <w:rPr>
+          <w:rFonts w:eastAsia="Times New Roman" w:cstheme="minorHAnsi"/>
+          <w:color w:val="000000"/>
+          <w:sz w:val="24"/>
+          <w:szCs w:val="24"/>
+        </w:rPr>
+      </w:pPr>
+      <w:r>
+        <w:rPr>
+          <w:rFonts w:eastAsia="Times New Roman" w:cstheme="minorHAnsi"/>
+          <w:color w:val="000000"/>
+          <w:sz w:val="24"/>
+          <w:szCs w:val="24"/>
+        </w:rPr>
+        <w:t xml:space="preserve">People are not in office and are not going over </w:t>
+      </w:r>
+      <w:bookmarkStart w:id="2" w:name="_Hlk116462940"/>
+      <w:r>
+        <w:rPr>
+          <w:rFonts w:eastAsia="Times New Roman" w:cstheme="minorHAnsi"/>
+          <w:color w:val="000000"/>
+          <w:sz w:val="24"/>
+          <w:szCs w:val="24"/>
+        </w:rPr>
+        <w:t xml:space="preserve">Referral to Support and Collection </w:t>
+      </w:r>
+      <w:bookmarkEnd w:id="2"/>
+      <w:r>
+        <w:rPr>
+          <w:rFonts w:eastAsia="Times New Roman" w:cstheme="minorHAnsi"/>
+          <w:color w:val="000000"/>
+          <w:sz w:val="24"/>
+          <w:szCs w:val="24"/>
+        </w:rPr>
+        <w:t xml:space="preserve">forms in person which makes it harder to explain the impact of these forms </w:t>
+      </w:r>
+      <w:r>
+        <w:rPr>
+          <w:rFonts w:eastAsia="Times New Roman" w:cstheme="minorHAnsi"/>
+          <w:color w:val="000000"/>
+          <w:sz w:val="24"/>
+          <w:szCs w:val="24"/>
+        </w:rPr>
+        <w:t>to them</w:t>
+      </w:r>
+      <w:r>
+        <w:rPr>
+          <w:rFonts w:eastAsia="Times New Roman" w:cstheme="minorHAnsi"/>
+          <w:color w:val="000000"/>
+          <w:sz w:val="24"/>
+          <w:szCs w:val="24"/>
+        </w:rPr>
+        <w:t>. This only supports families cash cases and families-based HC processed in MAXIS (check on TEFRA) but due to pandemic no HC at this time.</w:t>
+      </w:r>
+    </w:p>
+    <w:p>
+      <w:pPr>
+        <w:pStyle w:val="ListParagraph"/>
+        <w:numPr>
+          <w:ilvl w:val="0"/>
+          <w:numId w:val="37"/>
+        </w:numPr>
+        <w:spacing w:after="0" w:line="240" w:lineRule="auto"/>
+        <w:rPr>
+          <w:rFonts w:eastAsia="Times New Roman" w:cstheme="minorHAnsi"/>
+          <w:color w:val="000000"/>
+          <w:sz w:val="24"/>
+          <w:szCs w:val="24"/>
+        </w:rPr>
+      </w:pPr>
+      <w:r>
+        <w:rPr>
+          <w:rFonts w:eastAsia="Times New Roman" w:cstheme="minorHAnsi"/>
+          <w:color w:val="000000"/>
+          <w:sz w:val="24"/>
+          <w:szCs w:val="24"/>
+        </w:rPr>
+        <w:t xml:space="preserve">INFC/CSIA process is listed in the </w:t>
+      </w:r>
+      <w:hyperlink r:id="rId17" w:history="1">
+        <w:r>
+          <w:rPr>
+            <w:rStyle w:val="Hyperlink"/>
+            <w:rFonts w:eastAsia="Times New Roman" w:cstheme="minorHAnsi"/>
+            <w:sz w:val="24"/>
+            <w:szCs w:val="24"/>
+          </w:rPr>
+          <w:t>HSR manual</w:t>
+        </w:r>
+      </w:hyperlink>
+      <w:r>
+        <w:rPr>
+          <w:rFonts w:eastAsia="Times New Roman" w:cstheme="minorHAnsi"/>
+          <w:color w:val="000000"/>
+          <w:sz w:val="24"/>
+          <w:szCs w:val="24"/>
+        </w:rPr>
+        <w:t xml:space="preserve">, and is heavily dependent on the </w:t>
+      </w:r>
+      <w:r>
+        <w:rPr>
+          <w:rFonts w:eastAsia="Times New Roman" w:cstheme="minorHAnsi"/>
+          <w:color w:val="000000"/>
+          <w:sz w:val="24"/>
+          <w:szCs w:val="24"/>
+        </w:rPr>
+        <w:t>HSR</w:t>
+      </w:r>
+      <w:r>
+        <w:rPr>
+          <w:rFonts w:eastAsia="Times New Roman" w:cstheme="minorHAnsi"/>
+          <w:color w:val="000000"/>
+          <w:sz w:val="24"/>
+          <w:szCs w:val="24"/>
+        </w:rPr>
+        <w:t xml:space="preserve">s knowledge around the </w:t>
+      </w:r>
+      <w:r>
+        <w:rPr>
+          <w:rFonts w:eastAsia="Times New Roman" w:cstheme="minorHAnsi"/>
+          <w:color w:val="000000"/>
+          <w:sz w:val="24"/>
+          <w:szCs w:val="24"/>
+        </w:rPr>
+        <w:t xml:space="preserve">need </w:t>
+      </w:r>
+      <w:r>
+        <w:rPr>
+          <w:rFonts w:eastAsia="Times New Roman" w:cstheme="minorHAnsi"/>
+          <w:color w:val="000000"/>
+          <w:sz w:val="24"/>
+          <w:szCs w:val="24"/>
+        </w:rPr>
+        <w:t>correctly updating STAT/</w:t>
+      </w:r>
+      <w:r>
+        <w:rPr>
+          <w:rFonts w:eastAsia="Times New Roman" w:cstheme="minorHAnsi"/>
+          <w:color w:val="000000"/>
+          <w:sz w:val="24"/>
+          <w:szCs w:val="24"/>
+        </w:rPr>
+        <w:t>ABPS and the referral to support and collections to</w:t>
+      </w:r>
+      <w:r>
+        <w:rPr>
+          <w:rFonts w:eastAsia="Times New Roman" w:cstheme="minorHAnsi"/>
+          <w:color w:val="000000"/>
+          <w:sz w:val="24"/>
+          <w:szCs w:val="24"/>
+        </w:rPr>
+        <w:t xml:space="preserve"> ensure the interface is</w:t>
+      </w:r>
+      <w:r>
+        <w:rPr>
+          <w:rFonts w:eastAsia="Times New Roman" w:cstheme="minorHAnsi"/>
+          <w:color w:val="000000"/>
+          <w:sz w:val="24"/>
+          <w:szCs w:val="24"/>
+        </w:rPr>
+        <w:t xml:space="preserve"> complete.  </w:t>
+      </w:r>
+    </w:p>
+    <w:p>
+      <w:pPr>
+        <w:pStyle w:val="ListParagraph"/>
+        <w:spacing w:after="0" w:line="240" w:lineRule="auto"/>
+        <w:ind w:left="1440"/>
+        <w:rPr>
+          <w:rFonts w:eastAsia="Times New Roman" w:cstheme="minorHAnsi"/>
+          <w:color w:val="000000"/>
+          <w:sz w:val="24"/>
+          <w:szCs w:val="24"/>
+        </w:rPr>
+      </w:pPr>
+    </w:p>
+    <w:p>
+      <w:pPr>
+        <w:spacing w:after="0" w:line="240" w:lineRule="auto"/>
+        <w:rPr>
+          <w:rFonts w:eastAsia="Times New Roman" w:cstheme="minorHAnsi"/>
+          <w:sz w:val="24"/>
+          <w:szCs w:val="24"/>
+        </w:rPr>
+      </w:pPr>
+      <w:r>
+        <w:rPr>
+          <w:rFonts w:eastAsia="Times New Roman" w:cstheme="minorHAnsi"/>
+          <w:sz w:val="24"/>
+          <w:szCs w:val="24"/>
+        </w:rPr>
+        <w:t xml:space="preserve">Risk Management – </w:t>
+      </w:r>
+    </w:p>
+    <w:p>
+      <w:pPr>
+        <w:pStyle w:val="NoSpacing"/>
+        <w:numPr>
+          <w:ilvl w:val="0"/>
+          <w:numId w:val="38"/>
+        </w:numPr>
+      </w:pPr>
+      <w:r>
+        <w:t>Submit documentation to</w:t>
+      </w:r>
+      <w:r>
+        <w:t xml:space="preserve"> Knowledge Coordination to set the expectation for HSRs to complete at approval.  </w:t>
+      </w:r>
+    </w:p>
+    <w:p>
+      <w:pPr>
+        <w:pStyle w:val="NoSpacing"/>
+        <w:numPr>
+          <w:ilvl w:val="0"/>
+          <w:numId w:val="38"/>
+        </w:numPr>
+      </w:pPr>
+      <w:r>
+        <w:t>Question sent to DHS – PF11 Task #471212 Requested clarification on conflicting verbiage in POLI/TEMP TE02.12.07</w:t>
+      </w:r>
+    </w:p>
+    <w:p>
+      <w:pPr>
+        <w:pStyle w:val="NoSpacing"/>
+        <w:ind w:left="1440"/>
+      </w:pPr>
+      <w:r>
+        <w:t>Complete the INFC panels within 48 hours of case approval.</w:t>
+      </w:r>
+    </w:p>
+    <w:p>
+      <w:pPr>
+        <w:pStyle w:val="NoSpacing"/>
+        <w:ind w:left="1440"/>
+      </w:pPr>
+      <w:r>
+        <w:t xml:space="preserve">Complete the INFC panels on the SAME DAY as the case approval.  </w:t>
+      </w:r>
+    </w:p>
+    <w:p>
+      <w:pPr>
+        <w:pStyle w:val="NoSpacing"/>
+        <w:ind w:firstLine="720"/>
+      </w:pPr>
+      <w:r>
+        <w:t xml:space="preserve"> Pending response as of 10/12/2022</w:t>
+      </w:r>
+    </w:p>
+    <w:p>
+      <w:pPr>
+        <w:pStyle w:val="NoSpacing"/>
+        <w:numPr>
+          <w:ilvl w:val="0"/>
+          <w:numId w:val="38"/>
+        </w:numPr>
+      </w:pPr>
+      <w:r>
+        <w:t xml:space="preserve">Create multiple lanes of service – actions script and DAIL scrubber. </w:t>
+      </w:r>
+    </w:p>
+    <w:p>
+      <w:pPr>
+        <w:pStyle w:val="NoSpacing"/>
+        <w:numPr>
+          <w:ilvl w:val="0"/>
+          <w:numId w:val="38"/>
+        </w:numPr>
+      </w:pPr>
+      <w:bookmarkStart w:id="3" w:name="_Hlk116463172"/>
+      <w:r>
+        <w:t xml:space="preserve">Could be made mandatory by management, actions script and DAIL scrubber. As part of the approval package when reviewing cases. </w:t>
+      </w:r>
+    </w:p>
+    <w:bookmarkEnd w:id="3"/>
+    <w:p>
+      <w:pPr>
+        <w:pStyle w:val="NoSpacing"/>
+        <w:numPr>
+          <w:ilvl w:val="0"/>
+          <w:numId w:val="38"/>
+        </w:numPr>
+      </w:pPr>
+      <w:r>
+        <w:t>Project Sponsor has limited availability to work on this project with me.</w:t>
+      </w:r>
+    </w:p>
+    <w:p>
+      <w:pPr>
+        <w:pStyle w:val="NoSpacing"/>
+        <w:numPr>
+          <w:ilvl w:val="0"/>
+          <w:numId w:val="38"/>
+        </w:numPr>
+      </w:pPr>
+      <w:r>
+        <w:lastRenderedPageBreak/>
+        <w:t xml:space="preserve">DHS does not have a written policy on how to clear the match when the referral to support and collections is not on file but best practice it to use information known to the agency, this is usually the minimum necessary to complete the absent parent panel. </w:t>
+      </w:r>
+    </w:p>
+    <w:p>
+      <w:pPr>
+        <w:pStyle w:val="ListParagraph"/>
+        <w:spacing w:after="0" w:line="240" w:lineRule="auto"/>
+        <w:ind w:left="1440"/>
+        <w:rPr>
+          <w:rFonts w:eastAsia="Times New Roman" w:cstheme="minorHAnsi"/>
+          <w:sz w:val="24"/>
+          <w:szCs w:val="24"/>
+        </w:rPr>
+      </w:pPr>
+    </w:p>
+    <w:p>
+      <w:pPr>
+        <w:spacing w:after="0" w:line="240" w:lineRule="auto"/>
+        <w:rPr>
+          <w:rFonts w:eastAsia="Times New Roman" w:cstheme="minorHAnsi"/>
+          <w:sz w:val="24"/>
+          <w:szCs w:val="24"/>
+        </w:rPr>
+      </w:pPr>
+      <w:r>
+        <w:rPr>
+          <w:rFonts w:eastAsia="Times New Roman" w:cstheme="minorHAnsi"/>
+          <w:sz w:val="24"/>
+          <w:szCs w:val="24"/>
+        </w:rPr>
+        <w:t>System Limitations</w:t>
+      </w:r>
+      <w:r>
+        <w:rPr>
+          <w:rFonts w:eastAsia="Times New Roman" w:cstheme="minorHAnsi"/>
+          <w:sz w:val="24"/>
+          <w:szCs w:val="24"/>
+        </w:rPr>
+        <w:t xml:space="preserve"> – </w:t>
+      </w:r>
+    </w:p>
+    <w:p>
+      <w:pPr>
+        <w:pStyle w:val="ListParagraph"/>
+        <w:numPr>
+          <w:ilvl w:val="0"/>
+          <w:numId w:val="39"/>
+        </w:numPr>
+        <w:spacing w:after="0" w:line="240" w:lineRule="auto"/>
+      </w:pPr>
+      <w:r>
+        <w:t>Currently we have 133,220 DAIL messages with 16,403 total CSES Messages and 726 - CSIA INFC Specific.</w:t>
+      </w:r>
+    </w:p>
+    <w:p>
+      <w:pPr>
+        <w:pStyle w:val="ListParagraph"/>
+        <w:numPr>
+          <w:ilvl w:val="0"/>
+          <w:numId w:val="39"/>
+        </w:numPr>
+        <w:spacing w:after="0" w:line="240" w:lineRule="auto"/>
+      </w:pPr>
+      <w:r>
+        <w:t>Competing priorities</w:t>
+      </w:r>
+      <w:r>
+        <w:t xml:space="preserve"> – for staff to remember while approving cases. </w:t>
+      </w:r>
+    </w:p>
+    <w:p>
+      <w:pPr>
+        <w:pStyle w:val="ListParagraph"/>
+        <w:numPr>
+          <w:ilvl w:val="0"/>
+          <w:numId w:val="39"/>
+        </w:numPr>
+        <w:spacing w:after="0" w:line="240" w:lineRule="auto"/>
+      </w:pPr>
+      <w:r>
+        <w:t>No</w:t>
+      </w:r>
+      <w:r>
+        <w:t xml:space="preserve"> training cases</w:t>
+      </w:r>
+      <w:r>
+        <w:t xml:space="preserve"> to test the script on. </w:t>
+      </w:r>
+    </w:p>
+    <w:p>
+      <w:pPr>
+        <w:pStyle w:val="ListParagraph"/>
+        <w:numPr>
+          <w:ilvl w:val="0"/>
+          <w:numId w:val="39"/>
+        </w:numPr>
+        <w:spacing w:after="0" w:line="240" w:lineRule="auto"/>
+      </w:pPr>
+      <w:r>
+        <w:t>INFC</w:t>
+      </w:r>
+      <w:r>
+        <w:t xml:space="preserve"> CSIC and CSID </w:t>
+      </w:r>
+      <w:r>
+        <w:t xml:space="preserve">panels </w:t>
+      </w:r>
+      <w:r>
+        <w:t xml:space="preserve">are touchy </w:t>
+      </w:r>
+      <w:r>
+        <w:t xml:space="preserve">while TRANSMIT functions to navigate on most panels if you hit a button in error CSIC and CSID move forward </w:t>
+      </w:r>
+      <w:r>
+        <w:t>(not just TRANSMIT will move forward).</w:t>
+      </w:r>
+    </w:p>
+    <w:p>
+      <w:pPr>
+        <w:pStyle w:val="ListParagraph"/>
+        <w:numPr>
+          <w:ilvl w:val="0"/>
+          <w:numId w:val="39"/>
+        </w:numPr>
+        <w:spacing w:after="0" w:line="240" w:lineRule="auto"/>
+      </w:pPr>
+      <w:r>
+        <w:t>Handling of the script in background</w:t>
+      </w:r>
+      <w:r>
+        <w:t>, if the case is locked in background before navigating to INFC a pause (</w:t>
+      </w:r>
+      <w:proofErr w:type="spellStart"/>
+      <w:r>
+        <w:t>readywait</w:t>
+      </w:r>
+      <w:proofErr w:type="spellEnd"/>
+      <w:r>
+        <w:t>) will occur so that the worker does not reach an error while moving between systems</w:t>
+      </w:r>
+      <w:r>
+        <w:t xml:space="preserve">. </w:t>
+      </w:r>
+    </w:p>
+    <w:p>
+      <w:pPr>
+        <w:pStyle w:val="ListParagraph"/>
+        <w:numPr>
+          <w:ilvl w:val="0"/>
+          <w:numId w:val="39"/>
+        </w:numPr>
+        <w:spacing w:after="0" w:line="240" w:lineRule="auto"/>
+      </w:pPr>
+      <w:r>
+        <w:t xml:space="preserve">ABPS is very error prone and does not have handling documentation from DHS </w:t>
+      </w:r>
+    </w:p>
+    <w:p>
+      <w:pPr>
+        <w:pStyle w:val="ListParagraph"/>
+        <w:numPr>
+          <w:ilvl w:val="0"/>
+          <w:numId w:val="39"/>
+        </w:numPr>
+        <w:spacing w:after="0" w:line="240" w:lineRule="auto"/>
+      </w:pPr>
+      <w:r>
+        <w:t xml:space="preserve">Duplicate ABPS panels – people don’t use SHIFT PF8 to add children. </w:t>
+      </w:r>
+    </w:p>
+    <w:p>
+      <w:pPr>
+        <w:pStyle w:val="ListParagraph"/>
+        <w:rPr>
+          <w:rFonts w:eastAsia="Times New Roman" w:cstheme="minorHAnsi"/>
+          <w:color w:val="000000"/>
+          <w:sz w:val="24"/>
+          <w:szCs w:val="24"/>
+        </w:rPr>
+      </w:pPr>
+      <w:r>
+        <w:t>The ABPS moving back into the home will still need to be updated</w:t>
+      </w:r>
+      <w:r>
+        <w:t xml:space="preserve"> on INFC/CSI</w:t>
+      </w:r>
+      <w:r>
+        <w:t xml:space="preserve"> but shows as a member of the case, this is accurate. The purpose of this script is only to update CSI interface.</w:t>
+      </w:r>
+      <w:r>
+        <w:t xml:space="preserve"> Changes to STAT/ABPS may cause interface problems: for instance, a STAT/ABPS panel is created when</w:t>
+      </w:r>
+      <w:r>
+        <w:t xml:space="preserve"> new name requires a new Absent Parent ID number.  Updating the existing STAT/ABPS panel in these situations causes many MAXIS to PRISM interface problems.</w:t>
       </w:r>
     </w:p>
     <w:p>
@@ -2619,21 +2508,7 @@
           <w:sz w:val="24"/>
           <w:szCs w:val="24"/>
         </w:rPr>
-        <w:t>T</w:t>
-      </w:r>
-      <w:r>
-        <w:rPr>
-          <w:sz w:val="24"/>
-          <w:szCs w:val="24"/>
-        </w:rPr>
-        <w:t>imeline</w:t>
-      </w:r>
-      <w:r>
-        <w:rPr>
-          <w:sz w:val="24"/>
-          <w:szCs w:val="24"/>
-        </w:rPr>
-        <w:t>:</w:t>
+        <w:t>Timeline:</w:t>
       </w:r>
     </w:p>
     <w:p>
@@ -2651,15 +2526,7 @@
           <w:sz w:val="24"/>
           <w:szCs w:val="24"/>
         </w:rPr>
-        <w:t>For the script - c</w:t>
-      </w:r>
-      <w:r>
-        <w:rPr>
-          <w:rFonts w:cstheme="minorHAnsi"/>
-          <w:sz w:val="24"/>
-          <w:szCs w:val="24"/>
-        </w:rPr>
-        <w:t>reate the script and process outline once the MFIP approval is made.</w:t>
+        <w:t>For the script - create the script and process outline once the MFIP approval is made.</w:t>
       </w:r>
       <w:r>
         <w:rPr>
@@ -2684,6 +2551,356 @@
       <w:pPr>
         <w:pStyle w:val="NoSpacing"/>
         <w:rPr>
+          <w:sz w:val="24"/>
+        </w:rPr>
+      </w:pPr>
+      <w:r>
+        <w:rPr>
+          <w:rFonts w:cstheme="minorHAnsi"/>
+          <w:sz w:val="24"/>
+          <w:szCs w:val="24"/>
+        </w:rPr>
+        <w:t>For the project – One month to write the code</w:t>
+      </w:r>
+      <w:r>
+        <w:rPr>
+          <w:rFonts w:cstheme="minorHAnsi"/>
+          <w:sz w:val="24"/>
+          <w:szCs w:val="24"/>
+        </w:rPr>
+        <w:t xml:space="preserve"> a documentation. N</w:t>
+      </w:r>
+      <w:r>
+        <w:rPr>
+          <w:rFonts w:cstheme="minorHAnsi"/>
+          <w:sz w:val="24"/>
+          <w:szCs w:val="24"/>
+        </w:rPr>
+        <w:t>o other work can be completed while on th</w:t>
+      </w:r>
+      <w:r>
+        <w:rPr>
+          <w:rFonts w:cstheme="minorHAnsi"/>
+          <w:sz w:val="24"/>
+          <w:szCs w:val="24"/>
+        </w:rPr>
+        <w:t>e</w:t>
+      </w:r>
+      <w:r>
+        <w:rPr>
+          <w:rFonts w:cstheme="minorHAnsi"/>
+          <w:sz w:val="24"/>
+          <w:szCs w:val="24"/>
+        </w:rPr>
+        <w:t xml:space="preserve"> coding part of the project.</w:t>
+      </w:r>
+    </w:p>
+    <w:tbl>
+      <w:tblPr>
+        <w:tblStyle w:val="TableGrid"/>
+        <w:tblW w:w="9625" w:type="dxa"/>
+        <w:tblLook w:val="04A0" w:firstRow="1" w:lastRow="0" w:firstColumn="1" w:lastColumn="0" w:noHBand="0" w:noVBand="1"/>
+      </w:tblPr>
+      <w:tblGrid>
+        <w:gridCol w:w="3116"/>
+        <w:gridCol w:w="3117"/>
+        <w:gridCol w:w="3392"/>
+      </w:tblGrid>
+      <w:tr>
+        <w:tc>
+          <w:tcPr>
+            <w:tcW w:w="3116" w:type="dxa"/>
+          </w:tcPr>
+          <w:p>
+            <w:pPr>
+              <w:pStyle w:val="NoSpacing"/>
+              <w:rPr>
+                <w:rFonts w:cstheme="minorHAnsi"/>
+                <w:b/>
+                <w:bCs/>
+                <w:sz w:val="24"/>
+                <w:szCs w:val="24"/>
+              </w:rPr>
+            </w:pPr>
+          </w:p>
+        </w:tc>
+        <w:tc>
+          <w:tcPr>
+            <w:tcW w:w="3117" w:type="dxa"/>
+          </w:tcPr>
+          <w:p>
+            <w:pPr>
+              <w:pStyle w:val="NoSpacing"/>
+              <w:rPr>
+                <w:rFonts w:cstheme="minorHAnsi"/>
+                <w:b/>
+                <w:bCs/>
+                <w:sz w:val="24"/>
+                <w:szCs w:val="24"/>
+              </w:rPr>
+            </w:pPr>
+          </w:p>
+        </w:tc>
+        <w:tc>
+          <w:tcPr>
+            <w:tcW w:w="3392" w:type="dxa"/>
+          </w:tcPr>
+          <w:p>
+            <w:pPr>
+              <w:pStyle w:val="NoSpacing"/>
+              <w:rPr>
+                <w:rFonts w:cstheme="minorHAnsi"/>
+                <w:b/>
+                <w:bCs/>
+                <w:sz w:val="24"/>
+                <w:szCs w:val="24"/>
+              </w:rPr>
+            </w:pPr>
+          </w:p>
+        </w:tc>
+      </w:tr>
+      <w:tr>
+        <w:tc>
+          <w:tcPr>
+            <w:tcW w:w="3116" w:type="dxa"/>
+          </w:tcPr>
+          <w:p>
+            <w:pPr>
+              <w:pStyle w:val="NoSpacing"/>
+              <w:rPr>
+                <w:rFonts w:cstheme="minorHAnsi"/>
+                <w:sz w:val="24"/>
+                <w:szCs w:val="24"/>
+              </w:rPr>
+            </w:pPr>
+            <w:r>
+              <w:rPr>
+                <w:rFonts w:cstheme="minorHAnsi"/>
+                <w:sz w:val="24"/>
+                <w:szCs w:val="24"/>
+              </w:rPr>
+              <w:t>Project Documentation</w:t>
+            </w:r>
+          </w:p>
+        </w:tc>
+        <w:tc>
+          <w:tcPr>
+            <w:tcW w:w="3117" w:type="dxa"/>
+          </w:tcPr>
+          <w:p>
+            <w:pPr>
+              <w:pStyle w:val="NoSpacing"/>
+              <w:rPr>
+                <w:rFonts w:cstheme="minorHAnsi"/>
+                <w:sz w:val="24"/>
+                <w:szCs w:val="24"/>
+              </w:rPr>
+            </w:pPr>
+            <w:r>
+              <w:rPr>
+                <w:rFonts w:cstheme="minorHAnsi"/>
+                <w:sz w:val="24"/>
+                <w:szCs w:val="24"/>
+              </w:rPr>
+              <w:t>20 Hours</w:t>
+            </w:r>
+          </w:p>
+        </w:tc>
+        <w:tc>
+          <w:tcPr>
+            <w:tcW w:w="3392" w:type="dxa"/>
+          </w:tcPr>
+          <w:p>
+            <w:pPr>
+              <w:pStyle w:val="NoSpacing"/>
+              <w:rPr>
+                <w:rFonts w:cstheme="minorHAnsi"/>
+                <w:sz w:val="24"/>
+                <w:szCs w:val="24"/>
+              </w:rPr>
+            </w:pPr>
+            <w:r>
+              <w:rPr>
+                <w:rFonts w:cstheme="minorHAnsi"/>
+                <w:sz w:val="24"/>
+                <w:szCs w:val="24"/>
+              </w:rPr>
+              <w:t>10/1</w:t>
+            </w:r>
+            <w:r>
+              <w:rPr>
+                <w:rFonts w:cstheme="minorHAnsi"/>
+                <w:sz w:val="24"/>
+                <w:szCs w:val="24"/>
+              </w:rPr>
+              <w:t>4</w:t>
+            </w:r>
+            <w:r>
+              <w:rPr>
+                <w:rFonts w:cstheme="minorHAnsi"/>
+                <w:sz w:val="24"/>
+                <w:szCs w:val="24"/>
+              </w:rPr>
+              <w:t>/2020</w:t>
+            </w:r>
+          </w:p>
+        </w:tc>
+      </w:tr>
+      <w:tr>
+        <w:tc>
+          <w:tcPr>
+            <w:tcW w:w="3116" w:type="dxa"/>
+          </w:tcPr>
+          <w:p>
+            <w:pPr>
+              <w:pStyle w:val="NoSpacing"/>
+              <w:rPr>
+                <w:rFonts w:cstheme="minorHAnsi"/>
+                <w:sz w:val="24"/>
+                <w:szCs w:val="24"/>
+              </w:rPr>
+            </w:pPr>
+            <w:r>
+              <w:rPr>
+                <w:rFonts w:cstheme="minorHAnsi"/>
+                <w:sz w:val="24"/>
+                <w:szCs w:val="24"/>
+              </w:rPr>
+              <w:t xml:space="preserve">Code </w:t>
+            </w:r>
+          </w:p>
+        </w:tc>
+        <w:tc>
+          <w:tcPr>
+            <w:tcW w:w="3117" w:type="dxa"/>
+          </w:tcPr>
+          <w:p>
+            <w:pPr>
+              <w:pStyle w:val="NoSpacing"/>
+              <w:rPr>
+                <w:rFonts w:cstheme="minorHAnsi"/>
+                <w:sz w:val="24"/>
+                <w:szCs w:val="24"/>
+              </w:rPr>
+            </w:pPr>
+            <w:r>
+              <w:rPr>
+                <w:rFonts w:cstheme="minorHAnsi"/>
+                <w:sz w:val="24"/>
+                <w:szCs w:val="24"/>
+              </w:rPr>
+              <w:t>80 Hours</w:t>
+            </w:r>
+          </w:p>
+        </w:tc>
+        <w:tc>
+          <w:tcPr>
+            <w:tcW w:w="3392" w:type="dxa"/>
+          </w:tcPr>
+          <w:p>
+            <w:pPr>
+              <w:pStyle w:val="NoSpacing"/>
+              <w:rPr>
+                <w:rFonts w:cstheme="minorHAnsi"/>
+                <w:sz w:val="24"/>
+                <w:szCs w:val="24"/>
+              </w:rPr>
+            </w:pPr>
+            <w:r>
+              <w:rPr>
+                <w:rFonts w:cstheme="minorHAnsi"/>
+                <w:sz w:val="24"/>
+                <w:szCs w:val="24"/>
+              </w:rPr>
+              <w:t>10/28/2020</w:t>
+            </w:r>
+          </w:p>
+        </w:tc>
+      </w:tr>
+      <w:tr>
+        <w:tc>
+          <w:tcPr>
+            <w:tcW w:w="3116" w:type="dxa"/>
+          </w:tcPr>
+          <w:p>
+            <w:pPr>
+              <w:pStyle w:val="NoSpacing"/>
+              <w:rPr>
+                <w:rFonts w:cstheme="minorHAnsi"/>
+                <w:sz w:val="24"/>
+                <w:szCs w:val="24"/>
+              </w:rPr>
+            </w:pPr>
+            <w:r>
+              <w:rPr>
+                <w:rFonts w:cstheme="minorHAnsi"/>
+                <w:sz w:val="24"/>
+                <w:szCs w:val="24"/>
+              </w:rPr>
+              <w:t>Closing</w:t>
+            </w:r>
+            <w:r>
+              <w:rPr>
+                <w:rFonts w:cstheme="minorHAnsi"/>
+                <w:sz w:val="24"/>
+                <w:szCs w:val="24"/>
+              </w:rPr>
+              <w:t xml:space="preserve"> Documentation </w:t>
+            </w:r>
+          </w:p>
+        </w:tc>
+        <w:tc>
+          <w:tcPr>
+            <w:tcW w:w="3117" w:type="dxa"/>
+          </w:tcPr>
+          <w:p>
+            <w:pPr>
+              <w:pStyle w:val="NoSpacing"/>
+              <w:rPr>
+                <w:rFonts w:cstheme="minorHAnsi"/>
+                <w:sz w:val="24"/>
+                <w:szCs w:val="24"/>
+              </w:rPr>
+            </w:pPr>
+            <w:r>
+              <w:rPr>
+                <w:rFonts w:cstheme="minorHAnsi"/>
+                <w:sz w:val="24"/>
+                <w:szCs w:val="24"/>
+              </w:rPr>
+              <w:t>20 Hours</w:t>
+            </w:r>
+          </w:p>
+        </w:tc>
+        <w:tc>
+          <w:tcPr>
+            <w:tcW w:w="3392" w:type="dxa"/>
+          </w:tcPr>
+          <w:p>
+            <w:pPr>
+              <w:pStyle w:val="NoSpacing"/>
+              <w:rPr>
+                <w:rFonts w:cstheme="minorHAnsi"/>
+                <w:sz w:val="24"/>
+                <w:szCs w:val="24"/>
+              </w:rPr>
+            </w:pPr>
+            <w:r>
+              <w:rPr>
+                <w:rFonts w:cstheme="minorHAnsi"/>
+                <w:sz w:val="24"/>
+                <w:szCs w:val="24"/>
+              </w:rPr>
+              <w:t>11/04/2020</w:t>
+            </w:r>
+          </w:p>
+        </w:tc>
+      </w:tr>
+    </w:tbl>
+    <w:p>
+      <w:pPr>
+        <w:pStyle w:val="NoSpacing"/>
+        <w:rPr>
           <w:rFonts w:cstheme="minorHAnsi"/>
           <w:color w:val="201F1E"/>
           <w:sz w:val="24"/>
@@ -2696,40 +2913,15 @@
           <w:sz w:val="24"/>
           <w:szCs w:val="24"/>
         </w:rPr>
-        <w:t xml:space="preserve">For the project – One </w:t>
-      </w:r>
-      <w:r>
-        <w:rPr>
-          <w:rFonts w:cstheme="minorHAnsi"/>
-          <w:sz w:val="24"/>
-          <w:szCs w:val="24"/>
-        </w:rPr>
-        <w:t>m</w:t>
-      </w:r>
-      <w:r>
-        <w:rPr>
-          <w:rFonts w:cstheme="minorHAnsi"/>
-          <w:sz w:val="24"/>
-          <w:szCs w:val="24"/>
-        </w:rPr>
-        <w:t>onth</w:t>
-      </w:r>
-      <w:r>
-        <w:rPr>
-          <w:rFonts w:cstheme="minorHAnsi"/>
-          <w:sz w:val="24"/>
-          <w:szCs w:val="24"/>
-        </w:rPr>
-        <w:t xml:space="preserve"> to write the code and another week for the instructions no other work can be completed while on this coding part of the project. </w:t>
-      </w:r>
-      <w:r>
-        <w:rPr>
-          <w:rFonts w:cstheme="minorHAnsi"/>
-          <w:color w:val="201F1E"/>
-          <w:sz w:val="24"/>
-          <w:szCs w:val="24"/>
-        </w:rPr>
-        <w:t> </w:t>
+        <w:t>*</w:t>
+      </w:r>
+      <w:r>
+        <w:rPr>
+          <w:rFonts w:cstheme="minorHAnsi"/>
+          <w:sz w:val="24"/>
+          <w:szCs w:val="24"/>
+        </w:rPr>
+        <w:t>Subject to Pivot</w:t>
       </w:r>
     </w:p>
     <w:p>
@@ -2783,17 +2975,20 @@
           <w:iCs w:val="0"/>
           <w:color w:val="auto"/>
         </w:rPr>
-        <w:t xml:space="preserve">Target Audience: Direct </w:t>
-      </w:r>
-      <w:r>
+        <w:t xml:space="preserve">Target Audience: </w:t>
+      </w:r>
+    </w:p>
+    <w:p>
+      <w:pPr>
+        <w:pStyle w:val="NoSpacing"/>
+        <w:ind w:firstLine="720"/>
         <w:rPr>
           <w:rStyle w:val="IntenseEmphasis"/>
           <w:i w:val="0"/>
           <w:iCs w:val="0"/>
           <w:color w:val="auto"/>
         </w:rPr>
-        <w:t>–</w:t>
-      </w:r>
+      </w:pPr>
       <w:r>
         <w:rPr>
           <w:rStyle w:val="IntenseEmphasis"/>
@@ -2801,17 +2996,20 @@
           <w:iCs w:val="0"/>
           <w:color w:val="auto"/>
         </w:rPr>
-        <w:t xml:space="preserve"> </w:t>
-      </w:r>
-      <w:r>
+        <w:t xml:space="preserve">Direct – Human Service Representatives. </w:t>
+      </w:r>
+    </w:p>
+    <w:p>
+      <w:pPr>
+        <w:pStyle w:val="NoSpacing"/>
+        <w:ind w:firstLine="720"/>
         <w:rPr>
           <w:rStyle w:val="IntenseEmphasis"/>
           <w:i w:val="0"/>
           <w:iCs w:val="0"/>
           <w:color w:val="auto"/>
         </w:rPr>
-        <w:t>Human Service Representatives</w:t>
-      </w:r>
+      </w:pPr>
       <w:r>
         <w:rPr>
           <w:rStyle w:val="IntenseEmphasis"/>
@@ -2819,7 +3017,8 @@
           <w:iCs w:val="0"/>
           <w:color w:val="auto"/>
         </w:rPr>
-        <w:t>. Indirect – All eligibility staff in ES</w:t>
+        <w:lastRenderedPageBreak/>
+        <w:t>Indirect – All eligibility staff in ES</w:t>
       </w:r>
       <w:r>
         <w:rPr>
@@ -2857,34 +3056,7 @@
           <w:color w:val="auto"/>
         </w:rPr>
         <w:br/>
-        <w:t xml:space="preserve">Decision Makers:  </w:t>
-      </w:r>
-      <w:r>
-        <w:rPr>
-          <w:rStyle w:val="IntenseEmphasis"/>
-          <w:i w:val="0"/>
-          <w:iCs w:val="0"/>
-          <w:color w:val="auto"/>
-        </w:rPr>
-        <w:t>Ilse Ferris</w:t>
-      </w:r>
-      <w:r>
-        <w:rPr>
-          <w:rStyle w:val="IntenseEmphasis"/>
-          <w:i w:val="0"/>
-          <w:iCs w:val="0"/>
-          <w:color w:val="auto"/>
-        </w:rPr>
-        <w:t xml:space="preserve">.  </w:t>
-      </w:r>
-      <w:r>
-        <w:rPr>
-          <w:rStyle w:val="IntenseEmphasis"/>
-          <w:i w:val="0"/>
-          <w:iCs w:val="0"/>
-          <w:color w:val="auto"/>
-        </w:rPr>
-        <w:t>Project Coordinator.</w:t>
+        <w:t>Decision Makers:  Ilse Ferris.  Project Coordinator.</w:t>
       </w:r>
     </w:p>
     <w:p>
@@ -2922,6 +3094,7 @@
       <w:r>
         <w:rPr>
           <w:rStyle w:val="Heading1Char"/>
+          <w:color w:val="auto"/>
           <w:sz w:val="26"/>
           <w:szCs w:val="26"/>
         </w:rPr>
@@ -2974,7 +3147,7 @@
                 <w:tag w:val="Approved By:"/>
                 <w:id w:val="-1471513911"/>
                 <w:placeholder>
-                  <w:docPart w:val="5F985F96F78B433490E2A658C9779CFE"/>
+                  <w:docPart w:val="35320D8B57EC45EEA13497063391230C"/>
                 </w:placeholder>
                 <w:temporary/>
                 <w:showingPlcHdr/>
@@ -3016,7 +3189,7 @@
             <w:tag w:val="Date:"/>
             <w:id w:val="126055296"/>
             <w:placeholder>
-              <w:docPart w:val="579AB36BEDAE4552833AFBC684628596"/>
+              <w:docPart w:val="E9D8F104C0AB4B6A866DE7FA6C84DA2C"/>
             </w:placeholder>
             <w:temporary/>
             <w:showingPlcHdr/>
@@ -3108,7 +3281,7 @@
       </w:pPr>
     </w:p>
     <w:sectPr>
-      <w:headerReference w:type="default" r:id="rId12"/>
+      <w:headerReference w:type="default" r:id="rId18"/>
       <w:pgSz w:w="12240" w:h="15840"/>
       <w:pgMar w:top="1440" w:right="1440" w:bottom="1440" w:left="1440" w:header="720" w:footer="720" w:gutter="0"/>
       <w:cols w:space="720"/>
@@ -3118,49 +3291,6 @@
 </w:document>
 </file>
 
-<file path=word/comments.xml><?xml version="1.0" encoding="utf-8"?>
-<w:comments xmlns:wpc="http://schemas.microsoft.com/office/word/2010/wordprocessingCanvas" xmlns:cx="http://schemas.microsoft.com/office/drawing/2014/chartex" xmlns:cx1="http://schemas.microsoft.com/office/drawing/2015/9/8/chartex" xmlns:cx2="http://schemas.microsoft.com/office/drawing/2015/10/21/chartex" xmlns:cx3="http://schemas.microsoft.com/office/drawing/2016/5/9/chartex" xmlns:cx4="http://schemas.microsoft.com/office/drawing/2016/5/10/chartex" xmlns:cx5="http://schemas.microsoft.com/office/drawing/2016/5/11/chartex" xmlns:cx6="http://schemas.microsoft.com/office/drawing/2016/5/12/chartex" xmlns:cx7="http://schemas.microsoft.com/office/drawing/2016/5/13/chartex" xmlns:cx8="http://schemas.microsoft.com/office/drawing/2016/5/14/chartex" xmlns:mc="http://schemas.openxmlformats.org/markup-compatibility/2006" xmlns:aink="http://schemas.microsoft.com/office/drawing/2016/ink" xmlns:am3d="http://schemas.microsoft.com/office/drawing/2017/model3d" xmlns:o="urn:schemas-microsoft-com:office:office" xmlns:oel="http://schemas.microsoft.com/office/2019/extlst" xmlns:r="http://schemas.openxmlformats.org/officeDocument/2006/relationships" xmlns:m="http://schemas.openxmlformats.org/officeDocument/2006/math" xmlns:v="urn:schemas-microsoft-com:vml" xmlns:wp14="http://schemas.microsoft.com/office/word/2010/wordprocessingDrawing" xmlns:wp="http://schemas.openxmlformats.org/drawingml/2006/wordprocessingDrawing" xmlns:w10="urn:schemas-microsoft-com:office:word" xmlns:w="http://schemas.openxmlformats.org/wordprocessingml/2006/main" xmlns:w14="http://schemas.microsoft.com/office/word/2010/wordml" xmlns:w15="http://schemas.microsoft.com/office/word/2012/wordml" xmlns:w16cex="http://schemas.microsoft.com/office/word/2018/wordml/cex" xmlns:w16cid="http://schemas.microsoft.com/office/word/2016/wordml/cid" xmlns:w16="http://schemas.microsoft.com/office/word/2018/wordml" xmlns:w16sdtdh="http://schemas.microsoft.com/office/word/2020/wordml/sdtdatahash" xmlns:w16se="http://schemas.microsoft.com/office/word/2015/wordml/symex" xmlns:wpg="http://schemas.microsoft.com/office/word/2010/wordprocessingGroup" xmlns:wpi="http://schemas.microsoft.com/office/word/2010/wordprocessingInk" xmlns:wne="http://schemas.microsoft.com/office/word/2006/wordml" xmlns:wps="http://schemas.microsoft.com/office/word/2010/wordprocessingShape" mc:Ignorable="w14 w15 w16se w16cid w16 w16cex w16sdtdh wp14">
-  <w:comment w:id="2" w:author="Ilse Ferris" w:date="2022-09-30T10:23:00Z" w:initials="IF">
-    <w:p>
-      <w:pPr>
-        <w:pStyle w:val="CommentText"/>
-      </w:pPr>
-      <w:r>
-        <w:rPr>
-          <w:rStyle w:val="CommentReference"/>
-        </w:rPr>
-        <w:annotationRef/>
-      </w:r>
-      <w:r>
-        <w:t xml:space="preserve">Why is this unclear? Is it not in the policies or procedures? </w:t>
-      </w:r>
-      <w:r>
-        <w:br/>
-        <w:t xml:space="preserve">This is a risk if we don’t have the answer. </w:t>
-      </w:r>
-    </w:p>
-  </w:comment>
-</w:comments>
-</file>
-
-<file path=word/commentsExtended.xml><?xml version="1.0" encoding="utf-8"?>
-<w15:commentsEx xmlns:wpc="http://schemas.microsoft.com/office/word/2010/wordprocessingCanvas" xmlns:cx="http://schemas.microsoft.com/office/drawing/2014/chartex" xmlns:cx1="http://schemas.microsoft.com/office/drawing/2015/9/8/chartex" xmlns:cx2="http://schemas.microsoft.com/office/drawing/2015/10/21/chartex" xmlns:cx3="http://schemas.microsoft.com/office/drawing/2016/5/9/chartex" xmlns:cx4="http://schemas.microsoft.com/office/drawing/2016/5/10/chartex" xmlns:cx5="http://schemas.microsoft.com/office/drawing/2016/5/11/chartex" xmlns:cx6="http://schemas.microsoft.com/office/drawing/2016/5/12/chartex" xmlns:cx7="http://schemas.microsoft.com/office/drawing/2016/5/13/chartex" xmlns:cx8="http://schemas.microsoft.com/office/drawing/2016/5/14/chartex" xmlns:mc="http://schemas.openxmlformats.org/markup-compatibility/2006" xmlns:aink="http://schemas.microsoft.com/office/drawing/2016/ink" xmlns:am3d="http://schemas.microsoft.com/office/drawing/2017/model3d" xmlns:o="urn:schemas-microsoft-com:office:office" xmlns:oel="http://schemas.microsoft.com/office/2019/extlst" xmlns:r="http://schemas.openxmlformats.org/officeDocument/2006/relationships" xmlns:m="http://schemas.openxmlformats.org/officeDocument/2006/math" xmlns:v="urn:schemas-microsoft-com:vml" xmlns:wp14="http://schemas.microsoft.com/office/word/2010/wordprocessingDrawing" xmlns:wp="http://schemas.openxmlformats.org/drawingml/2006/wordprocessingDrawing" xmlns:w10="urn:schemas-microsoft-com:office:word" xmlns:w="http://schemas.openxmlformats.org/wordprocessingml/2006/main" xmlns:w14="http://schemas.microsoft.com/office/word/2010/wordml" xmlns:w15="http://schemas.microsoft.com/office/word/2012/wordml" xmlns:w16cex="http://schemas.microsoft.com/office/word/2018/wordml/cex" xmlns:w16cid="http://schemas.microsoft.com/office/word/2016/wordml/cid" xmlns:w16="http://schemas.microsoft.com/office/word/2018/wordml" xmlns:w16sdtdh="http://schemas.microsoft.com/office/word/2020/wordml/sdtdatahash" xmlns:w16se="http://schemas.microsoft.com/office/word/2015/wordml/symex" xmlns:wpg="http://schemas.microsoft.com/office/word/2010/wordprocessingGroup" xmlns:wpi="http://schemas.microsoft.com/office/word/2010/wordprocessingInk" xmlns:wne="http://schemas.microsoft.com/office/word/2006/wordml" xmlns:wps="http://schemas.microsoft.com/office/word/2010/wordprocessingShape" mc:Ignorable="w14 w15 w16se w16cid w16 w16cex w16sdtdh wp14">
-  <w15:commentEx w15:paraId="5BD30C04" w15:done="1"/>
-</w15:commentsEx>
-</file>
-
-<file path=word/commentsExtensible.xml><?xml version="1.0" encoding="utf-8"?>
-<w16cex:commentsExtensible xmlns:wpc="http://schemas.microsoft.com/office/word/2010/wordprocessingCanvas" xmlns:cx="http://schemas.microsoft.com/office/drawing/2014/chartex" xmlns:cx1="http://schemas.microsoft.com/office/drawing/2015/9/8/chartex" xmlns:cx2="http://schemas.microsoft.com/office/drawing/2015/10/21/chartex" xmlns:cx3="http://schemas.microsoft.com/office/drawing/2016/5/9/chartex" xmlns:cx4="http://schemas.microsoft.com/office/drawing/2016/5/10/chartex" xmlns:cx5="http://schemas.microsoft.com/office/drawing/2016/5/11/chartex" xmlns:cx6="http://schemas.microsoft.com/office/drawing/2016/5/12/chartex" xmlns:cx7="http://schemas.microsoft.com/office/drawing/2016/5/13/chartex" xmlns:cx8="http://schemas.microsoft.com/office/drawing/2016/5/14/chartex" xmlns:mc="http://schemas.openxmlformats.org/markup-compatibility/2006" xmlns:aink="http://schemas.microsoft.com/office/drawing/2016/ink" xmlns:am3d="http://schemas.microsoft.com/office/drawing/2017/model3d" xmlns:o="urn:schemas-microsoft-com:office:office" xmlns:oel="http://schemas.microsoft.com/office/2019/extlst" xmlns:r="http://schemas.openxmlformats.org/officeDocument/2006/relationships" xmlns:m="http://schemas.openxmlformats.org/officeDocument/2006/math" xmlns:v="urn:schemas-microsoft-com:vml" xmlns:wp14="http://schemas.microsoft.com/office/word/2010/wordprocessingDrawing" xmlns:wp="http://schemas.openxmlformats.org/drawingml/2006/wordprocessingDrawing" xmlns:w10="urn:schemas-microsoft-com:office:word" xmlns:w="http://schemas.openxmlformats.org/wordprocessingml/2006/main" xmlns:w14="http://schemas.microsoft.com/office/word/2010/wordml" xmlns:w15="http://schemas.microsoft.com/office/word/2012/wordml" xmlns:w16cex="http://schemas.microsoft.com/office/word/2018/wordml/cex" xmlns:w16cid="http://schemas.microsoft.com/office/word/2016/wordml/cid" xmlns:w16="http://schemas.microsoft.com/office/word/2018/wordml" xmlns:w16sdtdh="http://schemas.microsoft.com/office/word/2020/wordml/sdtdatahash" xmlns:w16se="http://schemas.microsoft.com/office/word/2015/wordml/symex" xmlns:wpg="http://schemas.microsoft.com/office/word/2010/wordprocessingGroup" xmlns:wpi="http://schemas.microsoft.com/office/word/2010/wordprocessingInk" xmlns:wne="http://schemas.microsoft.com/office/word/2006/wordml" xmlns:wps="http://schemas.microsoft.com/office/word/2010/wordprocessingShape" mc:Ignorable="w14 w15 w16se w16cid w16 w16cex w16sdtdh wp14">
-  <w16cex:commentExtensible w16cex:durableId="26E1421D" w16cex:dateUtc="2022-09-30T15:23:00Z"/>
-</w16cex:commentsExtensible>
-</file>
-
-<file path=word/commentsIds.xml><?xml version="1.0" encoding="utf-8"?>
-<w16cid:commentsIds xmlns:wpc="http://schemas.microsoft.com/office/word/2010/wordprocessingCanvas" xmlns:cx="http://schemas.microsoft.com/office/drawing/2014/chartex" xmlns:cx1="http://schemas.microsoft.com/office/drawing/2015/9/8/chartex" xmlns:cx2="http://schemas.microsoft.com/office/drawing/2015/10/21/chartex" xmlns:cx3="http://schemas.microsoft.com/office/drawing/2016/5/9/chartex" xmlns:cx4="http://schemas.microsoft.com/office/drawing/2016/5/10/chartex" xmlns:cx5="http://schemas.microsoft.com/office/drawing/2016/5/11/chartex" xmlns:cx6="http://schemas.microsoft.com/office/drawing/2016/5/12/chartex" xmlns:cx7="http://schemas.microsoft.com/office/drawing/2016/5/13/chartex" xmlns:cx8="http://schemas.microsoft.com/office/drawing/2016/5/14/chartex" xmlns:mc="http://schemas.openxmlformats.org/markup-compatibility/2006" xmlns:aink="http://schemas.microsoft.com/office/drawing/2016/ink" xmlns:am3d="http://schemas.microsoft.com/office/drawing/2017/model3d" xmlns:o="urn:schemas-microsoft-com:office:office" xmlns:oel="http://schemas.microsoft.com/office/2019/extlst" xmlns:r="http://schemas.openxmlformats.org/officeDocument/2006/relationships" xmlns:m="http://schemas.openxmlformats.org/officeDocument/2006/math" xmlns:v="urn:schemas-microsoft-com:vml" xmlns:wp14="http://schemas.microsoft.com/office/word/2010/wordprocessingDrawing" xmlns:wp="http://schemas.openxmlformats.org/drawingml/2006/wordprocessingDrawing" xmlns:w10="urn:schemas-microsoft-com:office:word" xmlns:w="http://schemas.openxmlformats.org/wordprocessingml/2006/main" xmlns:w14="http://schemas.microsoft.com/office/word/2010/wordml" xmlns:w15="http://schemas.microsoft.com/office/word/2012/wordml" xmlns:w16cex="http://schemas.microsoft.com/office/word/2018/wordml/cex" xmlns:w16cid="http://schemas.microsoft.com/office/word/2016/wordml/cid" xmlns:w16="http://schemas.microsoft.com/office/word/2018/wordml" xmlns:w16sdtdh="http://schemas.microsoft.com/office/word/2020/wordml/sdtdatahash" xmlns:w16se="http://schemas.microsoft.com/office/word/2015/wordml/symex" xmlns:wpg="http://schemas.microsoft.com/office/word/2010/wordprocessingGroup" xmlns:wpi="http://schemas.microsoft.com/office/word/2010/wordprocessingInk" xmlns:wne="http://schemas.microsoft.com/office/word/2006/wordml" xmlns:wps="http://schemas.microsoft.com/office/word/2010/wordprocessingShape" mc:Ignorable="w14 w15 w16se w16cid w16 w16cex w16sdtdh wp14">
-  <w16cid:commentId w16cid:paraId="5BD30C04" w16cid:durableId="26E1421D"/>
-</w16cid:commentsIds>
-</file>
-
 <file path=word/endnotes.xml><?xml version="1.0" encoding="utf-8"?>
 <w:endnotes xmlns:wpc="http://schemas.microsoft.com/office/word/2010/wordprocessingCanvas" xmlns:cx="http://schemas.microsoft.com/office/drawing/2014/chartex" xmlns:cx1="http://schemas.microsoft.com/office/drawing/2015/9/8/chartex" xmlns:cx2="http://schemas.microsoft.com/office/drawing/2015/10/21/chartex" xmlns:cx3="http://schemas.microsoft.com/office/drawing/2016/5/9/chartex" xmlns:cx4="http://schemas.microsoft.com/office/drawing/2016/5/10/chartex" xmlns:cx5="http://schemas.microsoft.com/office/drawing/2016/5/11/chartex" xmlns:cx6="http://schemas.microsoft.com/office/drawing/2016/5/12/chartex" xmlns:cx7="http://schemas.microsoft.com/office/drawing/2016/5/13/chartex" xmlns:cx8="http://schemas.microsoft.com/office/drawing/2016/5/14/chartex" xmlns:mc="http://schemas.openxmlformats.org/markup-compatibility/2006" xmlns:aink="http://schemas.microsoft.com/office/drawing/2016/ink" xmlns:am3d="http://schemas.microsoft.com/office/drawing/2017/model3d" xmlns:o="urn:schemas-microsoft-com:office:office" xmlns:oel="http://schemas.microsoft.com/office/2019/extlst" xmlns:r="http://schemas.openxmlformats.org/officeDocument/2006/relationships" xmlns:m="http://schemas.openxmlformats.org/officeDocument/2006/math" xmlns:v="urn:schemas-microsoft-com:vml" xmlns:wp14="http://schemas.microsoft.com/office/word/2010/wordprocessingDrawing" xmlns:wp="http://schemas.openxmlformats.org/drawingml/2006/wordprocessingDrawing" xmlns:w10="urn:schemas-microsoft-com:office:word" xmlns:w="http://schemas.openxmlformats.org/wordprocessingml/2006/main" xmlns:w14="http://schemas.microsoft.com/office/word/2010/wordml" xmlns:w15="http://schemas.microsoft.com/office/word/2012/wordml" xmlns:w16cex="http://schemas.microsoft.com/office/word/2018/wordml/cex" xmlns:w16cid="http://schemas.microsoft.com/office/word/2016/wordml/cid" xmlns:w16="http://schemas.microsoft.com/office/word/2018/wordml" xmlns:w16sdtdh="http://schemas.microsoft.com/office/word/2020/wordml/sdtdatahash" xmlns:w16se="http://schemas.microsoft.com/office/word/2015/wordml/symex" xmlns:wpg="http://schemas.microsoft.com/office/word/2010/wordprocessingGroup" xmlns:wpi="http://schemas.microsoft.com/office/word/2010/wordprocessingInk" xmlns:wne="http://schemas.microsoft.com/office/word/2006/wordml" xmlns:wps="http://schemas.microsoft.com/office/word/2010/wordprocessingShape" mc:Ignorable="w14 w15 w16se w16cid w16 w16cex w16sdtdh wp14">
   <w:endnote w:type="separator" w:id="-1">
@@ -3244,13 +3374,7 @@
       <w:rPr>
         <w:rFonts w:ascii="Calibri" w:hAnsi="Calibri" w:cs="Calibri"/>
       </w:rPr>
-      <w:t xml:space="preserve">Project </w:t>
-    </w:r>
-    <w:r>
-      <w:rPr>
-        <w:rFonts w:ascii="Calibri" w:hAnsi="Calibri" w:cs="Calibri"/>
-      </w:rPr>
-      <w:t xml:space="preserve">ONE PAGE </w:t>
+      <w:t xml:space="preserve">Project ONE PAGE </w:t>
     </w:r>
   </w:p>
   <w:p>
@@ -3264,6 +3388,119 @@
 <file path=word/numbering.xml><?xml version="1.0" encoding="utf-8"?>
 <w:numbering xmlns:wpc="http://schemas.microsoft.com/office/word/2010/wordprocessingCanvas" xmlns:cx="http://schemas.microsoft.com/office/drawing/2014/chartex" xmlns:cx1="http://schemas.microsoft.com/office/drawing/2015/9/8/chartex" xmlns:cx2="http://schemas.microsoft.com/office/drawing/2015/10/21/chartex" xmlns:cx3="http://schemas.microsoft.com/office/drawing/2016/5/9/chartex" xmlns:cx4="http://schemas.microsoft.com/office/drawing/2016/5/10/chartex" xmlns:cx5="http://schemas.microsoft.com/office/drawing/2016/5/11/chartex" xmlns:cx6="http://schemas.microsoft.com/office/drawing/2016/5/12/chartex" xmlns:cx7="http://schemas.microsoft.com/office/drawing/2016/5/13/chartex" xmlns:cx8="http://schemas.microsoft.com/office/drawing/2016/5/14/chartex" xmlns:mc="http://schemas.openxmlformats.org/markup-compatibility/2006" xmlns:aink="http://schemas.microsoft.com/office/drawing/2016/ink" xmlns:am3d="http://schemas.microsoft.com/office/drawing/2017/model3d" xmlns:o="urn:schemas-microsoft-com:office:office" xmlns:oel="http://schemas.microsoft.com/office/2019/extlst" xmlns:r="http://schemas.openxmlformats.org/officeDocument/2006/relationships" xmlns:m="http://schemas.openxmlformats.org/officeDocument/2006/math" xmlns:v="urn:schemas-microsoft-com:vml" xmlns:wp14="http://schemas.microsoft.com/office/word/2010/wordprocessingDrawing" xmlns:wp="http://schemas.openxmlformats.org/drawingml/2006/wordprocessingDrawing" xmlns:w10="urn:schemas-microsoft-com:office:word" xmlns:w="http://schemas.openxmlformats.org/wordprocessingml/2006/main" xmlns:w14="http://schemas.microsoft.com/office/word/2010/wordml" xmlns:w15="http://schemas.microsoft.com/office/word/2012/wordml" xmlns:w16cex="http://schemas.microsoft.com/office/word/2018/wordml/cex" xmlns:w16cid="http://schemas.microsoft.com/office/word/2016/wordml/cid" xmlns:w16="http://schemas.microsoft.com/office/word/2018/wordml" xmlns:w16sdtdh="http://schemas.microsoft.com/office/word/2020/wordml/sdtdatahash" xmlns:w16se="http://schemas.microsoft.com/office/word/2015/wordml/symex" xmlns:wpg="http://schemas.microsoft.com/office/word/2010/wordprocessingGroup" xmlns:wpi="http://schemas.microsoft.com/office/word/2010/wordprocessingInk" xmlns:wne="http://schemas.microsoft.com/office/word/2006/wordml" xmlns:wps="http://schemas.microsoft.com/office/word/2010/wordprocessingShape" mc:Ignorable="w14 w15 w16se w16cid w16 w16cex w16sdtdh wp14">
   <w:abstractNum w:abstractNumId="0" w15:restartNumberingAfterBreak="0">
+    <w:nsid w:val="0075495B"/>
+    <w:multiLevelType w:val="hybridMultilevel"/>
+    <w:tmpl w:val="F85C7E34"/>
+    <w:lvl w:ilvl="0" w:tplc="DD10433C">
+      <w:start w:val="300"/>
+      <w:numFmt w:val="bullet"/>
+      <w:lvlText w:val="-"/>
+      <w:lvlJc w:val="left"/>
+      <w:pPr>
+        <w:ind w:left="720" w:hanging="360"/>
+      </w:pPr>
+      <w:rPr>
+        <w:rFonts w:ascii="Segoe UI" w:eastAsiaTheme="minorHAnsi" w:hAnsi="Segoe UI" w:cs="Segoe UI" w:hint="default"/>
+      </w:rPr>
+    </w:lvl>
+    <w:lvl w:ilvl="1" w:tplc="04090003" w:tentative="1">
+      <w:start w:val="1"/>
+      <w:numFmt w:val="bullet"/>
+      <w:lvlText w:val="o"/>
+      <w:lvlJc w:val="left"/>
+      <w:pPr>
+        <w:ind w:left="1440" w:hanging="360"/>
+      </w:pPr>
+      <w:rPr>
+        <w:rFonts w:ascii="Courier New" w:hAnsi="Courier New" w:cs="Courier New" w:hint="default"/>
+      </w:rPr>
+    </w:lvl>
+    <w:lvl w:ilvl="2" w:tplc="04090005" w:tentative="1">
+      <w:start w:val="1"/>
+      <w:numFmt w:val="bullet"/>
+      <w:lvlText w:val=""/>
+      <w:lvlJc w:val="left"/>
+      <w:pPr>
+        <w:ind w:left="2160" w:hanging="360"/>
+      </w:pPr>
+      <w:rPr>
+        <w:rFonts w:ascii="Wingdings" w:hAnsi="Wingdings" w:hint="default"/>
+      </w:rPr>
+    </w:lvl>
+    <w:lvl w:ilvl="3" w:tplc="04090001" w:tentative="1">
+      <w:start w:val="1"/>
+      <w:numFmt w:val="bullet"/>
+      <w:lvlText w:val=""/>
+      <w:lvlJc w:val="left"/>
+      <w:pPr>
+        <w:ind w:left="2880" w:hanging="360"/>
+      </w:pPr>
+      <w:rPr>
+        <w:rFonts w:ascii="Symbol" w:hAnsi="Symbol" w:hint="default"/>
+      </w:rPr>
+    </w:lvl>
+    <w:lvl w:ilvl="4" w:tplc="04090003" w:tentative="1">
+      <w:start w:val="1"/>
+      <w:numFmt w:val="bullet"/>
+      <w:lvlText w:val="o"/>
+      <w:lvlJc w:val="left"/>
+      <w:pPr>
+        <w:ind w:left="3600" w:hanging="360"/>
+      </w:pPr>
+      <w:rPr>
+        <w:rFonts w:ascii="Courier New" w:hAnsi="Courier New" w:cs="Courier New" w:hint="default"/>
+      </w:rPr>
+    </w:lvl>
+    <w:lvl w:ilvl="5" w:tplc="04090005" w:tentative="1">
+      <w:start w:val="1"/>
+      <w:numFmt w:val="bullet"/>
+      <w:lvlText w:val=""/>
+      <w:lvlJc w:val="left"/>
+      <w:pPr>
+        <w:ind w:left="4320" w:hanging="360"/>
+      </w:pPr>
+      <w:rPr>
+        <w:rFonts w:ascii="Wingdings" w:hAnsi="Wingdings" w:hint="default"/>
+      </w:rPr>
+    </w:lvl>
+    <w:lvl w:ilvl="6" w:tplc="04090001" w:tentative="1">
+      <w:start w:val="1"/>
+      <w:numFmt w:val="bullet"/>
+      <w:lvlText w:val=""/>
+      <w:lvlJc w:val="left"/>
+      <w:pPr>
+        <w:ind w:left="5040" w:hanging="360"/>
+      </w:pPr>
+      <w:rPr>
+        <w:rFonts w:ascii="Symbol" w:hAnsi="Symbol" w:hint="default"/>
+      </w:rPr>
+    </w:lvl>
+    <w:lvl w:ilvl="7" w:tplc="04090003" w:tentative="1">
+      <w:start w:val="1"/>
+      <w:numFmt w:val="bullet"/>
+      <w:lvlText w:val="o"/>
+      <w:lvlJc w:val="left"/>
+      <w:pPr>
+        <w:ind w:left="5760" w:hanging="360"/>
+      </w:pPr>
+      <w:rPr>
+        <w:rFonts w:ascii="Courier New" w:hAnsi="Courier New" w:cs="Courier New" w:hint="default"/>
+      </w:rPr>
+    </w:lvl>
+    <w:lvl w:ilvl="8" w:tplc="04090005" w:tentative="1">
+      <w:start w:val="1"/>
+      <w:numFmt w:val="bullet"/>
+      <w:lvlText w:val=""/>
+      <w:lvlJc w:val="left"/>
+      <w:pPr>
+        <w:ind w:left="6480" w:hanging="360"/>
+      </w:pPr>
+      <w:rPr>
+        <w:rFonts w:ascii="Wingdings" w:hAnsi="Wingdings" w:hint="default"/>
+      </w:rPr>
+    </w:lvl>
+  </w:abstractNum>
+  <w:abstractNum w:abstractNumId="1" w15:restartNumberingAfterBreak="0">
     <w:nsid w:val="007B0BF5"/>
     <w:multiLevelType w:val="hybridMultilevel"/>
     <w:tmpl w:val="B06817EE"/>
@@ -3376,7 +3613,7 @@
       </w:rPr>
     </w:lvl>
   </w:abstractNum>
-  <w:abstractNum w:abstractNumId="1" w15:restartNumberingAfterBreak="0">
+  <w:abstractNum w:abstractNumId="2" w15:restartNumberingAfterBreak="0">
     <w:nsid w:val="084D1E5C"/>
     <w:multiLevelType w:val="hybridMultilevel"/>
     <w:tmpl w:val="C82AA582"/>
@@ -3462,7 +3699,7 @@
       </w:pPr>
     </w:lvl>
   </w:abstractNum>
-  <w:abstractNum w:abstractNumId="2" w15:restartNumberingAfterBreak="0">
+  <w:abstractNum w:abstractNumId="3" w15:restartNumberingAfterBreak="0">
     <w:nsid w:val="08F834D7"/>
     <w:multiLevelType w:val="multilevel"/>
     <w:tmpl w:val="9ACACF68"/>
@@ -3575,7 +3812,7 @@
       </w:pPr>
     </w:lvl>
   </w:abstractNum>
-  <w:abstractNum w:abstractNumId="3" w15:restartNumberingAfterBreak="0">
+  <w:abstractNum w:abstractNumId="4" w15:restartNumberingAfterBreak="0">
     <w:nsid w:val="0AF507A8"/>
     <w:multiLevelType w:val="hybridMultilevel"/>
     <w:tmpl w:val="0FAA57F2"/>
@@ -3664,7 +3901,7 @@
       </w:pPr>
     </w:lvl>
   </w:abstractNum>
-  <w:abstractNum w:abstractNumId="4" w15:restartNumberingAfterBreak="0">
+  <w:abstractNum w:abstractNumId="5" w15:restartNumberingAfterBreak="0">
     <w:nsid w:val="106119C0"/>
     <w:multiLevelType w:val="hybridMultilevel"/>
     <w:tmpl w:val="9BF456E2"/>
@@ -3776,7 +4013,7 @@
       </w:rPr>
     </w:lvl>
   </w:abstractNum>
-  <w:abstractNum w:abstractNumId="5" w15:restartNumberingAfterBreak="0">
+  <w:abstractNum w:abstractNumId="6" w15:restartNumberingAfterBreak="0">
     <w:nsid w:val="1A3B7DF7"/>
     <w:multiLevelType w:val="hybridMultilevel"/>
     <w:tmpl w:val="602008B4"/>
@@ -3888,7 +4125,7 @@
       </w:rPr>
     </w:lvl>
   </w:abstractNum>
-  <w:abstractNum w:abstractNumId="6" w15:restartNumberingAfterBreak="0">
+  <w:abstractNum w:abstractNumId="7" w15:restartNumberingAfterBreak="0">
     <w:nsid w:val="1AC51FE9"/>
     <w:multiLevelType w:val="multilevel"/>
     <w:tmpl w:val="B64035E2"/>
@@ -4001,7 +4238,7 @@
       </w:pPr>
     </w:lvl>
   </w:abstractNum>
-  <w:abstractNum w:abstractNumId="7" w15:restartNumberingAfterBreak="0">
+  <w:abstractNum w:abstractNumId="8" w15:restartNumberingAfterBreak="0">
     <w:nsid w:val="254D238E"/>
     <w:multiLevelType w:val="hybridMultilevel"/>
     <w:tmpl w:val="59AC8854"/>
@@ -4114,7 +4351,7 @@
       </w:rPr>
     </w:lvl>
   </w:abstractNum>
-  <w:abstractNum w:abstractNumId="8" w15:restartNumberingAfterBreak="0">
+  <w:abstractNum w:abstractNumId="9" w15:restartNumberingAfterBreak="0">
     <w:nsid w:val="25E5767B"/>
     <w:multiLevelType w:val="hybridMultilevel"/>
     <w:tmpl w:val="094877C0"/>
@@ -4227,7 +4464,7 @@
       </w:rPr>
     </w:lvl>
   </w:abstractNum>
-  <w:abstractNum w:abstractNumId="9" w15:restartNumberingAfterBreak="0">
+  <w:abstractNum w:abstractNumId="10" w15:restartNumberingAfterBreak="0">
     <w:nsid w:val="26D024C4"/>
     <w:multiLevelType w:val="multilevel"/>
     <w:tmpl w:val="32E6FD82"/>
@@ -4376,7 +4613,7 @@
       </w:rPr>
     </w:lvl>
   </w:abstractNum>
-  <w:abstractNum w:abstractNumId="10" w15:restartNumberingAfterBreak="0">
+  <w:abstractNum w:abstractNumId="11" w15:restartNumberingAfterBreak="0">
     <w:nsid w:val="32053826"/>
     <w:multiLevelType w:val="multilevel"/>
     <w:tmpl w:val="8C528BAC"/>
@@ -4489,7 +4726,233 @@
       </w:pPr>
     </w:lvl>
   </w:abstractNum>
-  <w:abstractNum w:abstractNumId="11" w15:restartNumberingAfterBreak="0">
+  <w:abstractNum w:abstractNumId="12" w15:restartNumberingAfterBreak="0">
+    <w:nsid w:val="32AE0C2F"/>
+    <w:multiLevelType w:val="hybridMultilevel"/>
+    <w:tmpl w:val="2C2CE988"/>
+    <w:lvl w:ilvl="0" w:tplc="DD10433C">
+      <w:start w:val="300"/>
+      <w:numFmt w:val="bullet"/>
+      <w:lvlText w:val="-"/>
+      <w:lvlJc w:val="left"/>
+      <w:pPr>
+        <w:ind w:left="720" w:hanging="360"/>
+      </w:pPr>
+      <w:rPr>
+        <w:rFonts w:ascii="Segoe UI" w:eastAsiaTheme="minorHAnsi" w:hAnsi="Segoe UI" w:cs="Segoe UI" w:hint="default"/>
+      </w:rPr>
+    </w:lvl>
+    <w:lvl w:ilvl="1" w:tplc="04090003" w:tentative="1">
+      <w:start w:val="1"/>
+      <w:numFmt w:val="bullet"/>
+      <w:lvlText w:val="o"/>
+      <w:lvlJc w:val="left"/>
+      <w:pPr>
+        <w:ind w:left="1440" w:hanging="360"/>
+      </w:pPr>
+      <w:rPr>
+        <w:rFonts w:ascii="Courier New" w:hAnsi="Courier New" w:cs="Courier New" w:hint="default"/>
+      </w:rPr>
+    </w:lvl>
+    <w:lvl w:ilvl="2" w:tplc="04090005" w:tentative="1">
+      <w:start w:val="1"/>
+      <w:numFmt w:val="bullet"/>
+      <w:lvlText w:val=""/>
+      <w:lvlJc w:val="left"/>
+      <w:pPr>
+        <w:ind w:left="2160" w:hanging="360"/>
+      </w:pPr>
+      <w:rPr>
+        <w:rFonts w:ascii="Wingdings" w:hAnsi="Wingdings" w:hint="default"/>
+      </w:rPr>
+    </w:lvl>
+    <w:lvl w:ilvl="3" w:tplc="04090001" w:tentative="1">
+      <w:start w:val="1"/>
+      <w:numFmt w:val="bullet"/>
+      <w:lvlText w:val=""/>
+      <w:lvlJc w:val="left"/>
+      <w:pPr>
+        <w:ind w:left="2880" w:hanging="360"/>
+      </w:pPr>
+      <w:rPr>
+        <w:rFonts w:ascii="Symbol" w:hAnsi="Symbol" w:hint="default"/>
+      </w:rPr>
+    </w:lvl>
+    <w:lvl w:ilvl="4" w:tplc="04090003" w:tentative="1">
+      <w:start w:val="1"/>
+      <w:numFmt w:val="bullet"/>
+      <w:lvlText w:val="o"/>
+      <w:lvlJc w:val="left"/>
+      <w:pPr>
+        <w:ind w:left="3600" w:hanging="360"/>
+      </w:pPr>
+      <w:rPr>
+        <w:rFonts w:ascii="Courier New" w:hAnsi="Courier New" w:cs="Courier New" w:hint="default"/>
+      </w:rPr>
+    </w:lvl>
+    <w:lvl w:ilvl="5" w:tplc="04090005" w:tentative="1">
+      <w:start w:val="1"/>
+      <w:numFmt w:val="bullet"/>
+      <w:lvlText w:val=""/>
+      <w:lvlJc w:val="left"/>
+      <w:pPr>
+        <w:ind w:left="4320" w:hanging="360"/>
+      </w:pPr>
+      <w:rPr>
+        <w:rFonts w:ascii="Wingdings" w:hAnsi="Wingdings" w:hint="default"/>
+      </w:rPr>
+    </w:lvl>
+    <w:lvl w:ilvl="6" w:tplc="04090001" w:tentative="1">
+      <w:start w:val="1"/>
+      <w:numFmt w:val="bullet"/>
+      <w:lvlText w:val=""/>
+      <w:lvlJc w:val="left"/>
+      <w:pPr>
+        <w:ind w:left="5040" w:hanging="360"/>
+      </w:pPr>
+      <w:rPr>
+        <w:rFonts w:ascii="Symbol" w:hAnsi="Symbol" w:hint="default"/>
+      </w:rPr>
+    </w:lvl>
+    <w:lvl w:ilvl="7" w:tplc="04090003" w:tentative="1">
+      <w:start w:val="1"/>
+      <w:numFmt w:val="bullet"/>
+      <w:lvlText w:val="o"/>
+      <w:lvlJc w:val="left"/>
+      <w:pPr>
+        <w:ind w:left="5760" w:hanging="360"/>
+      </w:pPr>
+      <w:rPr>
+        <w:rFonts w:ascii="Courier New" w:hAnsi="Courier New" w:cs="Courier New" w:hint="default"/>
+      </w:rPr>
+    </w:lvl>
+    <w:lvl w:ilvl="8" w:tplc="04090005" w:tentative="1">
+      <w:start w:val="1"/>
+      <w:numFmt w:val="bullet"/>
+      <w:lvlText w:val=""/>
+      <w:lvlJc w:val="left"/>
+      <w:pPr>
+        <w:ind w:left="6480" w:hanging="360"/>
+      </w:pPr>
+      <w:rPr>
+        <w:rFonts w:ascii="Wingdings" w:hAnsi="Wingdings" w:hint="default"/>
+      </w:rPr>
+    </w:lvl>
+  </w:abstractNum>
+  <w:abstractNum w:abstractNumId="13" w15:restartNumberingAfterBreak="0">
+    <w:nsid w:val="35676E4D"/>
+    <w:multiLevelType w:val="hybridMultilevel"/>
+    <w:tmpl w:val="B9F0AAD4"/>
+    <w:lvl w:ilvl="0" w:tplc="DD10433C">
+      <w:start w:val="300"/>
+      <w:numFmt w:val="bullet"/>
+      <w:lvlText w:val="-"/>
+      <w:lvlJc w:val="left"/>
+      <w:pPr>
+        <w:ind w:left="720" w:hanging="360"/>
+      </w:pPr>
+      <w:rPr>
+        <w:rFonts w:ascii="Segoe UI" w:eastAsiaTheme="minorHAnsi" w:hAnsi="Segoe UI" w:cs="Segoe UI" w:hint="default"/>
+      </w:rPr>
+    </w:lvl>
+    <w:lvl w:ilvl="1" w:tplc="04090003">
+      <w:start w:val="1"/>
+      <w:numFmt w:val="bullet"/>
+      <w:lvlText w:val="o"/>
+      <w:lvlJc w:val="left"/>
+      <w:pPr>
+        <w:ind w:left="1440" w:hanging="360"/>
+      </w:pPr>
+      <w:rPr>
+        <w:rFonts w:ascii="Courier New" w:hAnsi="Courier New" w:cs="Courier New" w:hint="default"/>
+      </w:rPr>
+    </w:lvl>
+    <w:lvl w:ilvl="2" w:tplc="04090005" w:tentative="1">
+      <w:start w:val="1"/>
+      <w:numFmt w:val="bullet"/>
+      <w:lvlText w:val=""/>
+      <w:lvlJc w:val="left"/>
+      <w:pPr>
+        <w:ind w:left="2160" w:hanging="360"/>
+      </w:pPr>
+      <w:rPr>
+        <w:rFonts w:ascii="Wingdings" w:hAnsi="Wingdings" w:hint="default"/>
+      </w:rPr>
+    </w:lvl>
+    <w:lvl w:ilvl="3" w:tplc="04090001" w:tentative="1">
+      <w:start w:val="1"/>
+      <w:numFmt w:val="bullet"/>
+      <w:lvlText w:val=""/>
+      <w:lvlJc w:val="left"/>
+      <w:pPr>
+        <w:ind w:left="2880" w:hanging="360"/>
+      </w:pPr>
+      <w:rPr>
+        <w:rFonts w:ascii="Symbol" w:hAnsi="Symbol" w:hint="default"/>
+      </w:rPr>
+    </w:lvl>
+    <w:lvl w:ilvl="4" w:tplc="04090003" w:tentative="1">
+      <w:start w:val="1"/>
+      <w:numFmt w:val="bullet"/>
+      <w:lvlText w:val="o"/>
+      <w:lvlJc w:val="left"/>
+      <w:pPr>
+        <w:ind w:left="3600" w:hanging="360"/>
+      </w:pPr>
+      <w:rPr>
+        <w:rFonts w:ascii="Courier New" w:hAnsi="Courier New" w:cs="Courier New" w:hint="default"/>
+      </w:rPr>
+    </w:lvl>
+    <w:lvl w:ilvl="5" w:tplc="04090005" w:tentative="1">
+      <w:start w:val="1"/>
+      <w:numFmt w:val="bullet"/>
+      <w:lvlText w:val=""/>
+      <w:lvlJc w:val="left"/>
+      <w:pPr>
+        <w:ind w:left="4320" w:hanging="360"/>
+      </w:pPr>
+      <w:rPr>
+        <w:rFonts w:ascii="Wingdings" w:hAnsi="Wingdings" w:hint="default"/>
+      </w:rPr>
+    </w:lvl>
+    <w:lvl w:ilvl="6" w:tplc="04090001" w:tentative="1">
+      <w:start w:val="1"/>
+      <w:numFmt w:val="bullet"/>
+      <w:lvlText w:val=""/>
+      <w:lvlJc w:val="left"/>
+      <w:pPr>
+        <w:ind w:left="5040" w:hanging="360"/>
+      </w:pPr>
+      <w:rPr>
+        <w:rFonts w:ascii="Symbol" w:hAnsi="Symbol" w:hint="default"/>
+      </w:rPr>
+    </w:lvl>
+    <w:lvl w:ilvl="7" w:tplc="04090003" w:tentative="1">
+      <w:start w:val="1"/>
+      <w:numFmt w:val="bullet"/>
+      <w:lvlText w:val="o"/>
+      <w:lvlJc w:val="left"/>
+      <w:pPr>
+        <w:ind w:left="5760" w:hanging="360"/>
+      </w:pPr>
+      <w:rPr>
+        <w:rFonts w:ascii="Courier New" w:hAnsi="Courier New" w:cs="Courier New" w:hint="default"/>
+      </w:rPr>
+    </w:lvl>
+    <w:lvl w:ilvl="8" w:tplc="04090005" w:tentative="1">
+      <w:start w:val="1"/>
+      <w:numFmt w:val="bullet"/>
+      <w:lvlText w:val=""/>
+      <w:lvlJc w:val="left"/>
+      <w:pPr>
+        <w:ind w:left="6480" w:hanging="360"/>
+      </w:pPr>
+      <w:rPr>
+        <w:rFonts w:ascii="Wingdings" w:hAnsi="Wingdings" w:hint="default"/>
+      </w:rPr>
+    </w:lvl>
+  </w:abstractNum>
+  <w:abstractNum w:abstractNumId="14" w15:restartNumberingAfterBreak="0">
     <w:nsid w:val="37F0200B"/>
     <w:multiLevelType w:val="multilevel"/>
     <w:tmpl w:val="EC228ED6"/>
@@ -4602,7 +5065,7 @@
       </w:pPr>
     </w:lvl>
   </w:abstractNum>
-  <w:abstractNum w:abstractNumId="12" w15:restartNumberingAfterBreak="0">
+  <w:abstractNum w:abstractNumId="15" w15:restartNumberingAfterBreak="0">
     <w:nsid w:val="3CE67AC3"/>
     <w:multiLevelType w:val="multilevel"/>
     <w:tmpl w:val="A18CE45E"/>
@@ -4715,7 +5178,7 @@
       </w:pPr>
     </w:lvl>
   </w:abstractNum>
-  <w:abstractNum w:abstractNumId="13" w15:restartNumberingAfterBreak="0">
+  <w:abstractNum w:abstractNumId="16" w15:restartNumberingAfterBreak="0">
     <w:nsid w:val="414649C8"/>
     <w:multiLevelType w:val="hybridMultilevel"/>
     <w:tmpl w:val="A64EAFFE"/>
@@ -4828,7 +5291,7 @@
       </w:rPr>
     </w:lvl>
   </w:abstractNum>
-  <w:abstractNum w:abstractNumId="14" w15:restartNumberingAfterBreak="0">
+  <w:abstractNum w:abstractNumId="17" w15:restartNumberingAfterBreak="0">
     <w:nsid w:val="42655E78"/>
     <w:multiLevelType w:val="hybridMultilevel"/>
     <w:tmpl w:val="C5783FDC"/>
@@ -4940,7 +5403,7 @@
       </w:rPr>
     </w:lvl>
   </w:abstractNum>
-  <w:abstractNum w:abstractNumId="15" w15:restartNumberingAfterBreak="0">
+  <w:abstractNum w:abstractNumId="18" w15:restartNumberingAfterBreak="0">
     <w:nsid w:val="44CD3AB7"/>
     <w:multiLevelType w:val="hybridMultilevel"/>
     <w:tmpl w:val="8580E2D6"/>
@@ -5026,7 +5489,7 @@
       </w:pPr>
     </w:lvl>
   </w:abstractNum>
-  <w:abstractNum w:abstractNumId="16" w15:restartNumberingAfterBreak="0">
+  <w:abstractNum w:abstractNumId="19" w15:restartNumberingAfterBreak="0">
     <w:nsid w:val="465C05AF"/>
     <w:multiLevelType w:val="hybridMultilevel"/>
     <w:tmpl w:val="76065868"/>
@@ -5139,7 +5602,7 @@
       </w:rPr>
     </w:lvl>
   </w:abstractNum>
-  <w:abstractNum w:abstractNumId="17" w15:restartNumberingAfterBreak="0">
+  <w:abstractNum w:abstractNumId="20" w15:restartNumberingAfterBreak="0">
     <w:nsid w:val="49C848B4"/>
     <w:multiLevelType w:val="hybridMultilevel"/>
     <w:tmpl w:val="C55E4428"/>
@@ -5228,7 +5691,7 @@
       </w:pPr>
     </w:lvl>
   </w:abstractNum>
-  <w:abstractNum w:abstractNumId="18" w15:restartNumberingAfterBreak="0">
+  <w:abstractNum w:abstractNumId="21" w15:restartNumberingAfterBreak="0">
     <w:nsid w:val="4ACE0533"/>
     <w:multiLevelType w:val="multilevel"/>
     <w:tmpl w:val="680E5B92"/>
@@ -5377,7 +5840,7 @@
       </w:rPr>
     </w:lvl>
   </w:abstractNum>
-  <w:abstractNum w:abstractNumId="19" w15:restartNumberingAfterBreak="0">
+  <w:abstractNum w:abstractNumId="22" w15:restartNumberingAfterBreak="0">
     <w:nsid w:val="528F0213"/>
     <w:multiLevelType w:val="multilevel"/>
     <w:tmpl w:val="7A860C5E"/>
@@ -5522,7 +5985,7 @@
       </w:rPr>
     </w:lvl>
   </w:abstractNum>
-  <w:abstractNum w:abstractNumId="20" w15:restartNumberingAfterBreak="0">
+  <w:abstractNum w:abstractNumId="23" w15:restartNumberingAfterBreak="0">
     <w:nsid w:val="537621FC"/>
     <w:multiLevelType w:val="multilevel"/>
     <w:tmpl w:val="E6B2E8FA"/>
@@ -5635,7 +6098,7 @@
       </w:pPr>
     </w:lvl>
   </w:abstractNum>
-  <w:abstractNum w:abstractNumId="21" w15:restartNumberingAfterBreak="0">
+  <w:abstractNum w:abstractNumId="24" w15:restartNumberingAfterBreak="0">
     <w:nsid w:val="5E9C5228"/>
     <w:multiLevelType w:val="hybridMultilevel"/>
     <w:tmpl w:val="1ED42626"/>
@@ -5748,7 +6211,7 @@
       </w:rPr>
     </w:lvl>
   </w:abstractNum>
-  <w:abstractNum w:abstractNumId="22" w15:restartNumberingAfterBreak="0">
+  <w:abstractNum w:abstractNumId="25" w15:restartNumberingAfterBreak="0">
     <w:nsid w:val="5FA76632"/>
     <w:multiLevelType w:val="hybridMultilevel"/>
     <w:tmpl w:val="F4A0581E"/>
@@ -5861,7 +6324,7 @@
       </w:rPr>
     </w:lvl>
   </w:abstractNum>
-  <w:abstractNum w:abstractNumId="23" w15:restartNumberingAfterBreak="0">
+  <w:abstractNum w:abstractNumId="26" w15:restartNumberingAfterBreak="0">
     <w:nsid w:val="65292B27"/>
     <w:multiLevelType w:val="hybridMultilevel"/>
     <w:tmpl w:val="5A90A9F6"/>
@@ -5974,7 +6437,7 @@
       </w:rPr>
     </w:lvl>
   </w:abstractNum>
-  <w:abstractNum w:abstractNumId="24" w15:restartNumberingAfterBreak="0">
+  <w:abstractNum w:abstractNumId="27" w15:restartNumberingAfterBreak="0">
     <w:nsid w:val="656F305E"/>
     <w:multiLevelType w:val="multilevel"/>
     <w:tmpl w:val="7E90D390"/>
@@ -6084,7 +6547,7 @@
       </w:pPr>
     </w:lvl>
   </w:abstractNum>
-  <w:abstractNum w:abstractNumId="25" w15:restartNumberingAfterBreak="0">
+  <w:abstractNum w:abstractNumId="28" w15:restartNumberingAfterBreak="0">
     <w:nsid w:val="6570467B"/>
     <w:multiLevelType w:val="multilevel"/>
     <w:tmpl w:val="27C894F4"/>
@@ -6197,7 +6660,7 @@
       </w:pPr>
     </w:lvl>
   </w:abstractNum>
-  <w:abstractNum w:abstractNumId="26" w15:restartNumberingAfterBreak="0">
+  <w:abstractNum w:abstractNumId="29" w15:restartNumberingAfterBreak="0">
     <w:nsid w:val="6BE45D83"/>
     <w:multiLevelType w:val="multilevel"/>
     <w:tmpl w:val="4C0A7C00"/>
@@ -6310,7 +6773,7 @@
       </w:pPr>
     </w:lvl>
   </w:abstractNum>
-  <w:abstractNum w:abstractNumId="27" w15:restartNumberingAfterBreak="0">
+  <w:abstractNum w:abstractNumId="30" w15:restartNumberingAfterBreak="0">
     <w:nsid w:val="6E592D46"/>
     <w:multiLevelType w:val="hybridMultilevel"/>
     <w:tmpl w:val="2370D4D0"/>
@@ -6422,7 +6885,7 @@
       </w:rPr>
     </w:lvl>
   </w:abstractNum>
-  <w:abstractNum w:abstractNumId="28" w15:restartNumberingAfterBreak="0">
+  <w:abstractNum w:abstractNumId="31" w15:restartNumberingAfterBreak="0">
     <w:nsid w:val="7372395B"/>
     <w:multiLevelType w:val="multilevel"/>
     <w:tmpl w:val="1742BBBA"/>
@@ -6572,84 +7035,84 @@
     </w:lvl>
   </w:abstractNum>
   <w:num w:numId="1" w16cid:durableId="42873561">
-    <w:abstractNumId w:val="6"/>
+    <w:abstractNumId w:val="7"/>
     <w:lvlOverride w:ilvl="0">
       <w:startOverride w:val="1"/>
     </w:lvlOverride>
   </w:num>
   <w:num w:numId="2" w16cid:durableId="1565600623">
-    <w:abstractNumId w:val="20"/>
+    <w:abstractNumId w:val="23"/>
     <w:lvlOverride w:ilvl="0">
       <w:startOverride w:val="1"/>
     </w:lvlOverride>
   </w:num>
   <w:num w:numId="3" w16cid:durableId="1984239414">
-    <w:abstractNumId w:val="12"/>
+    <w:abstractNumId w:val="15"/>
     <w:lvlOverride w:ilvl="0">
       <w:startOverride w:val="1"/>
     </w:lvlOverride>
   </w:num>
   <w:num w:numId="4" w16cid:durableId="1939630171">
-    <w:abstractNumId w:val="12"/>
+    <w:abstractNumId w:val="15"/>
     <w:lvlOverride w:ilvl="0"/>
     <w:lvlOverride w:ilvl="1">
       <w:startOverride w:val="1"/>
     </w:lvlOverride>
   </w:num>
   <w:num w:numId="5" w16cid:durableId="751312674">
+    <w:abstractNumId w:val="14"/>
+    <w:lvlOverride w:ilvl="0">
+      <w:startOverride w:val="1"/>
+    </w:lvlOverride>
+  </w:num>
+  <w:num w:numId="6" w16cid:durableId="1699353893">
+    <w:abstractNumId w:val="14"/>
+    <w:lvlOverride w:ilvl="0"/>
+    <w:lvlOverride w:ilvl="1">
+      <w:startOverride w:val="1"/>
+    </w:lvlOverride>
+  </w:num>
+  <w:num w:numId="7" w16cid:durableId="225920136">
+    <w:abstractNumId w:val="3"/>
+    <w:lvlOverride w:ilvl="0">
+      <w:startOverride w:val="1"/>
+    </w:lvlOverride>
+  </w:num>
+  <w:num w:numId="8" w16cid:durableId="1264847815">
+    <w:abstractNumId w:val="3"/>
+    <w:lvlOverride w:ilvl="0"/>
+    <w:lvlOverride w:ilvl="1">
+      <w:startOverride w:val="1"/>
+    </w:lvlOverride>
+  </w:num>
+  <w:num w:numId="9" w16cid:durableId="711730160">
     <w:abstractNumId w:val="11"/>
     <w:lvlOverride w:ilvl="0">
       <w:startOverride w:val="1"/>
     </w:lvlOverride>
   </w:num>
-  <w:num w:numId="6" w16cid:durableId="1699353893">
+  <w:num w:numId="10" w16cid:durableId="1199975785">
     <w:abstractNumId w:val="11"/>
     <w:lvlOverride w:ilvl="0"/>
     <w:lvlOverride w:ilvl="1">
       <w:startOverride w:val="1"/>
     </w:lvlOverride>
   </w:num>
-  <w:num w:numId="7" w16cid:durableId="225920136">
-    <w:abstractNumId w:val="2"/>
-    <w:lvlOverride w:ilvl="0">
-      <w:startOverride w:val="1"/>
-    </w:lvlOverride>
-  </w:num>
-  <w:num w:numId="8" w16cid:durableId="1264847815">
-    <w:abstractNumId w:val="2"/>
-    <w:lvlOverride w:ilvl="0"/>
-    <w:lvlOverride w:ilvl="1">
-      <w:startOverride w:val="1"/>
-    </w:lvlOverride>
-  </w:num>
-  <w:num w:numId="9" w16cid:durableId="711730160">
-    <w:abstractNumId w:val="10"/>
-    <w:lvlOverride w:ilvl="0">
-      <w:startOverride w:val="1"/>
-    </w:lvlOverride>
-  </w:num>
-  <w:num w:numId="10" w16cid:durableId="1199975785">
-    <w:abstractNumId w:val="10"/>
-    <w:lvlOverride w:ilvl="0"/>
-    <w:lvlOverride w:ilvl="1">
-      <w:startOverride w:val="1"/>
-    </w:lvlOverride>
-  </w:num>
   <w:num w:numId="11" w16cid:durableId="2142115369">
-    <w:abstractNumId w:val="26"/>
+    <w:abstractNumId w:val="29"/>
     <w:lvlOverride w:ilvl="0">
       <w:startOverride w:val="1"/>
     </w:lvlOverride>
   </w:num>
   <w:num w:numId="12" w16cid:durableId="1756588417">
-    <w:abstractNumId w:val="26"/>
+    <w:abstractNumId w:val="29"/>
     <w:lvlOverride w:ilvl="0"/>
     <w:lvlOverride w:ilvl="1">
       <w:startOverride w:val="1"/>
     </w:lvlOverride>
   </w:num>
   <w:num w:numId="13" w16cid:durableId="1789929990">
-    <w:abstractNumId w:val="26"/>
+    <w:abstractNumId w:val="29"/>
     <w:lvlOverride w:ilvl="0"/>
     <w:lvlOverride w:ilvl="1"/>
     <w:lvlOverride w:ilvl="2">
@@ -6657,49 +7120,49 @@
     </w:lvlOverride>
   </w:num>
   <w:num w:numId="14" w16cid:durableId="2092072499">
-    <w:abstractNumId w:val="22"/>
+    <w:abstractNumId w:val="25"/>
   </w:num>
   <w:num w:numId="15" w16cid:durableId="1273054776">
-    <w:abstractNumId w:val="18"/>
+    <w:abstractNumId w:val="21"/>
   </w:num>
   <w:num w:numId="16" w16cid:durableId="1956793769">
-    <w:abstractNumId w:val="28"/>
+    <w:abstractNumId w:val="31"/>
   </w:num>
   <w:num w:numId="17" w16cid:durableId="417675693">
-    <w:abstractNumId w:val="9"/>
+    <w:abstractNumId w:val="10"/>
   </w:num>
   <w:num w:numId="18" w16cid:durableId="1338970454">
-    <w:abstractNumId w:val="13"/>
+    <w:abstractNumId w:val="16"/>
   </w:num>
   <w:num w:numId="19" w16cid:durableId="2117483395">
-    <w:abstractNumId w:val="25"/>
+    <w:abstractNumId w:val="28"/>
     <w:lvlOverride w:ilvl="0">
       <w:startOverride w:val="1"/>
     </w:lvlOverride>
   </w:num>
   <w:num w:numId="20" w16cid:durableId="2096046771">
-    <w:abstractNumId w:val="21"/>
+    <w:abstractNumId w:val="24"/>
   </w:num>
   <w:num w:numId="21" w16cid:durableId="156306719">
-    <w:abstractNumId w:val="0"/>
+    <w:abstractNumId w:val="1"/>
   </w:num>
   <w:num w:numId="22" w16cid:durableId="345257611">
-    <w:abstractNumId w:val="7"/>
+    <w:abstractNumId w:val="8"/>
   </w:num>
   <w:num w:numId="23" w16cid:durableId="1932546201">
-    <w:abstractNumId w:val="16"/>
+    <w:abstractNumId w:val="19"/>
   </w:num>
   <w:num w:numId="24" w16cid:durableId="1230336849">
-    <w:abstractNumId w:val="15"/>
+    <w:abstractNumId w:val="18"/>
   </w:num>
   <w:num w:numId="25" w16cid:durableId="628126738">
-    <w:abstractNumId w:val="23"/>
+    <w:abstractNumId w:val="26"/>
   </w:num>
   <w:num w:numId="26" w16cid:durableId="334113244">
-    <w:abstractNumId w:val="8"/>
+    <w:abstractNumId w:val="9"/>
   </w:num>
   <w:num w:numId="27" w16cid:durableId="1807894176">
-    <w:abstractNumId w:val="19"/>
+    <w:abstractNumId w:val="22"/>
     <w:lvlOverride w:ilvl="0"/>
     <w:lvlOverride w:ilvl="1">
       <w:startOverride w:val="1"/>
@@ -6713,7 +7176,7 @@
     <w:lvlOverride w:ilvl="8"/>
   </w:num>
   <w:num w:numId="28" w16cid:durableId="44569119">
-    <w:abstractNumId w:val="19"/>
+    <w:abstractNumId w:val="22"/>
     <w:lvlOverride w:ilvl="0"/>
     <w:lvlOverride w:ilvl="1">
       <w:startOverride w:val="1"/>
@@ -6727,38 +7190,39 @@
     <w:lvlOverride w:ilvl="8"/>
   </w:num>
   <w:num w:numId="29" w16cid:durableId="1453136372">
-    <w:abstractNumId w:val="24"/>
+    <w:abstractNumId w:val="27"/>
   </w:num>
   <w:num w:numId="30" w16cid:durableId="486015011">
+    <w:abstractNumId w:val="5"/>
+  </w:num>
+  <w:num w:numId="31" w16cid:durableId="1984188057">
+    <w:abstractNumId w:val="20"/>
+  </w:num>
+  <w:num w:numId="32" w16cid:durableId="2049914160">
     <w:abstractNumId w:val="4"/>
   </w:num>
-  <w:num w:numId="31" w16cid:durableId="1984188057">
+  <w:num w:numId="33" w16cid:durableId="1551529954">
+    <w:abstractNumId w:val="30"/>
+  </w:num>
+  <w:num w:numId="34" w16cid:durableId="624578112">
     <w:abstractNumId w:val="17"/>
   </w:num>
-  <w:num w:numId="32" w16cid:durableId="2049914160">
-    <w:abstractNumId w:val="3"/>
-  </w:num>
-  <w:num w:numId="33" w16cid:durableId="1551529954">
-    <w:abstractNumId w:val="27"/>
-  </w:num>
-  <w:num w:numId="34" w16cid:durableId="624578112">
-    <w:abstractNumId w:val="14"/>
-  </w:num>
   <w:num w:numId="35" w16cid:durableId="549195500">
-    <w:abstractNumId w:val="5"/>
+    <w:abstractNumId w:val="6"/>
   </w:num>
   <w:num w:numId="36" w16cid:durableId="1833717831">
-    <w:abstractNumId w:val="1"/>
+    <w:abstractNumId w:val="2"/>
+  </w:num>
+  <w:num w:numId="37" w16cid:durableId="112872462">
+    <w:abstractNumId w:val="12"/>
+  </w:num>
+  <w:num w:numId="38" w16cid:durableId="1904412495">
+    <w:abstractNumId w:val="13"/>
+  </w:num>
+  <w:num w:numId="39" w16cid:durableId="305404547">
+    <w:abstractNumId w:val="0"/>
   </w:num>
 </w:numbering>
-</file>
-
-<file path=word/people.xml><?xml version="1.0" encoding="utf-8"?>
-<w15:people xmlns:wpc="http://schemas.microsoft.com/office/word/2010/wordprocessingCanvas" xmlns:cx="http://schemas.microsoft.com/office/drawing/2014/chartex" xmlns:cx1="http://schemas.microsoft.com/office/drawing/2015/9/8/chartex" xmlns:cx2="http://schemas.microsoft.com/office/drawing/2015/10/21/chartex" xmlns:cx3="http://schemas.microsoft.com/office/drawing/2016/5/9/chartex" xmlns:cx4="http://schemas.microsoft.com/office/drawing/2016/5/10/chartex" xmlns:cx5="http://schemas.microsoft.com/office/drawing/2016/5/11/chartex" xmlns:cx6="http://schemas.microsoft.com/office/drawing/2016/5/12/chartex" xmlns:cx7="http://schemas.microsoft.com/office/drawing/2016/5/13/chartex" xmlns:cx8="http://schemas.microsoft.com/office/drawing/2016/5/14/chartex" xmlns:mc="http://schemas.openxmlformats.org/markup-compatibility/2006" xmlns:aink="http://schemas.microsoft.com/office/drawing/2016/ink" xmlns:am3d="http://schemas.microsoft.com/office/drawing/2017/model3d" xmlns:o="urn:schemas-microsoft-com:office:office" xmlns:oel="http://schemas.microsoft.com/office/2019/extlst" xmlns:r="http://schemas.openxmlformats.org/officeDocument/2006/relationships" xmlns:m="http://schemas.openxmlformats.org/officeDocument/2006/math" xmlns:v="urn:schemas-microsoft-com:vml" xmlns:wp14="http://schemas.microsoft.com/office/word/2010/wordprocessingDrawing" xmlns:wp="http://schemas.openxmlformats.org/drawingml/2006/wordprocessingDrawing" xmlns:w10="urn:schemas-microsoft-com:office:word" xmlns:w="http://schemas.openxmlformats.org/wordprocessingml/2006/main" xmlns:w14="http://schemas.microsoft.com/office/word/2010/wordml" xmlns:w15="http://schemas.microsoft.com/office/word/2012/wordml" xmlns:w16cex="http://schemas.microsoft.com/office/word/2018/wordml/cex" xmlns:w16cid="http://schemas.microsoft.com/office/word/2016/wordml/cid" xmlns:w16="http://schemas.microsoft.com/office/word/2018/wordml" xmlns:w16sdtdh="http://schemas.microsoft.com/office/word/2020/wordml/sdtdatahash" xmlns:w16se="http://schemas.microsoft.com/office/word/2015/wordml/symex" xmlns:wpg="http://schemas.microsoft.com/office/word/2010/wordprocessingGroup" xmlns:wpi="http://schemas.microsoft.com/office/word/2010/wordprocessingInk" xmlns:wne="http://schemas.microsoft.com/office/word/2006/wordml" xmlns:wps="http://schemas.microsoft.com/office/word/2010/wordprocessingShape" mc:Ignorable="w14 w15 w16se w16cid w16 w16cex w16sdtdh wp14">
-  <w15:person w15:author="Ilse Ferris">
-    <w15:presenceInfo w15:providerId="AD" w15:userId="S::Ilse.Ferris@hennepin.us::8285f35f-d99a-48d4-84f0-13643bc85e57"/>
-  </w15:person>
-</w15:people>
 </file>
 
 <file path=word/styles.xml><?xml version="1.0" encoding="utf-8"?>
@@ -7267,7 +7731,6 @@
   <w:style w:type="character" w:default="1" w:styleId="DefaultParagraphFont">
     <w:name w:val="Default Paragraph Font"/>
     <w:uiPriority w:val="1"/>
-    <w:semiHidden/>
     <w:unhideWhenUsed/>
   </w:style>
   <w:style w:type="table" w:default="1" w:styleId="TableNormal">
@@ -7648,6 +8111,42 @@
       <w:szCs w:val="20"/>
     </w:rPr>
   </w:style>
+  <w:style w:type="character" w:styleId="UnresolvedMention">
+    <w:name w:val="Unresolved Mention"/>
+    <w:basedOn w:val="DefaultParagraphFont"/>
+    <w:uiPriority w:val="99"/>
+    <w:semiHidden/>
+    <w:unhideWhenUsed/>
+    <w:rsid w:val="00457D88"/>
+    <w:rPr>
+      <w:color w:val="605E5C"/>
+      <w:shd w:val="clear" w:color="auto" w:fill="E1DFDD"/>
+    </w:rPr>
+  </w:style>
+  <w:style w:type="table" w:styleId="TableGrid">
+    <w:name w:val="Table Grid"/>
+    <w:basedOn w:val="TableNormal"/>
+    <w:uiPriority w:val="39"/>
+    <w:rsid w:val="000B7371"/>
+    <w:pPr>
+      <w:spacing w:after="0" w:line="240" w:lineRule="auto"/>
+    </w:pPr>
+    <w:tblPr>
+      <w:tblBorders>
+        <w:top w:val="single" w:sz="4" w:space="0" w:color="auto"/>
+        <w:left w:val="single" w:sz="4" w:space="0" w:color="auto"/>
+        <w:bottom w:val="single" w:sz="4" w:space="0" w:color="auto"/>
+        <w:right w:val="single" w:sz="4" w:space="0" w:color="auto"/>
+        <w:insideH w:val="single" w:sz="4" w:space="0" w:color="auto"/>
+        <w:insideV w:val="single" w:sz="4" w:space="0" w:color="auto"/>
+      </w:tblBorders>
+    </w:tblPr>
+  </w:style>
+  <w:style w:type="character" w:customStyle="1" w:styleId="highlightcoloryellow">
+    <w:name w:val="highlightcoloryellow"/>
+    <w:basedOn w:val="DefaultParagraphFont"/>
+    <w:rsid w:val="00AD0E2E"/>
+  </w:style>
 </w:styles>
 </file>
 
@@ -7656,7 +8155,7 @@
   <w:docParts>
     <w:docPart>
       <w:docPartPr>
-        <w:name w:val="5F985F96F78B433490E2A658C9779CFE"/>
+        <w:name w:val="35320D8B57EC45EEA13497063391230C"/>
         <w:category>
           <w:name w:val="General"/>
           <w:gallery w:val="placeholder"/>
@@ -7667,12 +8166,12 @@
         <w:behaviors>
           <w:behavior w:val="content"/>
         </w:behaviors>
-        <w:guid w:val="{A62182CA-521F-45A0-B069-9A5CBF036F68}"/>
+        <w:guid w:val="{22C614FB-542C-4789-B4DC-A10F275489C9}"/>
       </w:docPartPr>
       <w:docPartBody>
         <w:p>
           <w:pPr>
-            <w:pStyle w:val="5F985F96F78B433490E2A658C9779CFE"/>
+            <w:pStyle w:val="35320D8B57EC45EEA13497063391230C"/>
           </w:pPr>
           <w:r>
             <w:t>Approved By</w:t>
@@ -7682,7 +8181,7 @@
     </w:docPart>
     <w:docPart>
       <w:docPartPr>
-        <w:name w:val="579AB36BEDAE4552833AFBC684628596"/>
+        <w:name w:val="E9D8F104C0AB4B6A866DE7FA6C84DA2C"/>
         <w:category>
           <w:name w:val="General"/>
           <w:gallery w:val="placeholder"/>
@@ -7693,12 +8192,12 @@
         <w:behaviors>
           <w:behavior w:val="content"/>
         </w:behaviors>
-        <w:guid w:val="{33B91360-4BDA-4165-A308-BCAAF6DD9943}"/>
+        <w:guid w:val="{DF496ABA-9E3D-4C50-B97A-EFF24CA0BCC3}"/>
       </w:docPartPr>
       <w:docPartBody>
         <w:p>
           <w:pPr>
-            <w:pStyle w:val="579AB36BEDAE4552833AFBC684628596"/>
+            <w:pStyle w:val="E9D8F104C0AB4B6A866DE7FA6C84DA2C"/>
           </w:pPr>
           <w:r>
             <w:t>Date</w:t>
@@ -7712,12 +8211,26 @@
 
 <file path=word/glossary/fontTable.xml><?xml version="1.0" encoding="utf-8"?>
 <w:fonts xmlns:mc="http://schemas.openxmlformats.org/markup-compatibility/2006" xmlns:r="http://schemas.openxmlformats.org/officeDocument/2006/relationships" xmlns:w="http://schemas.openxmlformats.org/wordprocessingml/2006/main" xmlns:w14="http://schemas.microsoft.com/office/word/2010/wordml" xmlns:w15="http://schemas.microsoft.com/office/word/2012/wordml" xmlns:w16cex="http://schemas.microsoft.com/office/word/2018/wordml/cex" xmlns:w16cid="http://schemas.microsoft.com/office/word/2016/wordml/cid" xmlns:w16="http://schemas.microsoft.com/office/word/2018/wordml" xmlns:w16sdtdh="http://schemas.microsoft.com/office/word/2020/wordml/sdtdatahash" xmlns:w16se="http://schemas.microsoft.com/office/word/2015/wordml/symex" mc:Ignorable="w14 w15 w16se w16cid w16 w16cex w16sdtdh">
-  <w:font w:name="Symbol">
-    <w:panose1 w:val="05050102010706020507"/>
-    <w:charset w:val="02"/>
-    <w:family w:val="roman"/>
+  <w:font w:name="Segoe UI">
+    <w:panose1 w:val="020B0502040204020203"/>
+    <w:charset w:val="00"/>
+    <w:family w:val="swiss"/>
     <w:pitch w:val="variable"/>
-    <w:sig w:usb0="00000000" w:usb1="10000000" w:usb2="00000000" w:usb3="00000000" w:csb0="80000000" w:csb1="00000000"/>
+    <w:sig w:usb0="E4002EFF" w:usb1="C000E47F" w:usb2="00000009" w:usb3="00000000" w:csb0="000001FF" w:csb1="00000000"/>
+  </w:font>
+  <w:font w:name="Calibri">
+    <w:panose1 w:val="020F0502020204030204"/>
+    <w:charset w:val="00"/>
+    <w:family w:val="swiss"/>
+    <w:pitch w:val="variable"/>
+    <w:sig w:usb0="E4002EFF" w:usb1="C000247B" w:usb2="00000009" w:usb3="00000000" w:csb0="000001FF" w:csb1="00000000"/>
+  </w:font>
+  <w:font w:name="Courier New">
+    <w:panose1 w:val="02070309020205020404"/>
+    <w:charset w:val="00"/>
+    <w:family w:val="modern"/>
+    <w:pitch w:val="fixed"/>
+    <w:sig w:usb0="E0002EFF" w:usb1="C0007843" w:usb2="00000009" w:usb3="00000000" w:csb0="000001FF" w:csb1="00000000"/>
   </w:font>
   <w:font w:name="Times New Roman">
     <w:panose1 w:val="02020603050405020304"/>
@@ -7726,13 +8239,6 @@
     <w:pitch w:val="variable"/>
     <w:sig w:usb0="E0002EFF" w:usb1="C000785B" w:usb2="00000009" w:usb3="00000000" w:csb0="000001FF" w:csb1="00000000"/>
   </w:font>
-  <w:font w:name="Courier New">
-    <w:panose1 w:val="02070309020205020404"/>
-    <w:charset w:val="00"/>
-    <w:family w:val="modern"/>
-    <w:pitch w:val="fixed"/>
-    <w:sig w:usb0="E0002EFF" w:usb1="C0007843" w:usb2="00000009" w:usb3="00000000" w:csb0="000001FF" w:csb1="00000000"/>
-  </w:font>
   <w:font w:name="Wingdings">
     <w:panose1 w:val="05000000000000000000"/>
     <w:charset w:val="02"/>
@@ -7740,12 +8246,12 @@
     <w:pitch w:val="variable"/>
     <w:sig w:usb0="00000000" w:usb1="10000000" w:usb2="00000000" w:usb3="00000000" w:csb0="80000000" w:csb1="00000000"/>
   </w:font>
-  <w:font w:name="Calibri">
-    <w:panose1 w:val="020F0502020204030204"/>
-    <w:charset w:val="00"/>
-    <w:family w:val="swiss"/>
+  <w:font w:name="Symbol">
+    <w:panose1 w:val="05050102010706020507"/>
+    <w:charset w:val="02"/>
+    <w:family w:val="roman"/>
     <w:pitch w:val="variable"/>
-    <w:sig w:usb0="E4002EFF" w:usb1="C000247B" w:usb2="00000009" w:usb3="00000000" w:csb0="000001FF" w:csb1="00000000"/>
+    <w:sig w:usb0="00000000" w:usb1="10000000" w:usb2="00000000" w:usb3="00000000" w:csb0="80000000" w:csb1="00000000"/>
   </w:font>
   <w:font w:name="Calibri Light">
     <w:panose1 w:val="020F0302020204030204"/>
@@ -7773,6 +8279,8 @@
   </w:compat>
   <w:rsids>
     <w:rsidRoot w:val="00A75570"/>
+    <w:rsid w:val="003222FD"/>
+    <w:rsid w:val="00332901"/>
     <w:rsid w:val="003702DF"/>
     <w:rsid w:val="00A75570"/>
   </w:rsids>
@@ -8231,13 +8739,13 @@
     <w:name w:val="579AB36BEDAE4552833AFBC684628596"/>
     <w:rsid w:val="00A75570"/>
   </w:style>
-  <w:style w:type="paragraph" w:customStyle="1" w:styleId="D76235D39A5B4B5980A3BD0DB02A701A">
-    <w:name w:val="D76235D39A5B4B5980A3BD0DB02A701A"/>
-    <w:rsid w:val="00A75570"/>
+  <w:style w:type="paragraph" w:customStyle="1" w:styleId="35320D8B57EC45EEA13497063391230C">
+    <w:name w:val="35320D8B57EC45EEA13497063391230C"/>
+    <w:rsid w:val="003222FD"/>
   </w:style>
-  <w:style w:type="paragraph" w:customStyle="1" w:styleId="E923D796C00F4C388F829FEAC966F7D0">
-    <w:name w:val="E923D796C00F4C388F829FEAC966F7D0"/>
-    <w:rsid w:val="00A75570"/>
+  <w:style w:type="paragraph" w:customStyle="1" w:styleId="E9D8F104C0AB4B6A866DE7FA6C84DA2C">
+    <w:name w:val="E9D8F104C0AB4B6A866DE7FA6C84DA2C"/>
+    <w:rsid w:val="003222FD"/>
   </w:style>
 </w:styles>
 </file>

</xml_diff>